<commit_message>
Adding entities to Data Warehouse and temporal data
</commit_message>
<xml_diff>
--- a/artifacts/planejamento-humberto.docx
+++ b/artifacts/planejamento-humberto.docx
@@ -2110,8 +2110,6 @@
         </w:rPr>
         <w:t>.</w:t>
       </w:r>
-      <w:bookmarkStart w:id="0" w:name="_GoBack"/>
-      <w:bookmarkEnd w:id="0"/>
     </w:p>
     <w:p>
       <w:pPr>
@@ -2780,6 +2778,8 @@
         </w:rPr>
         <w:t>int</w:t>
       </w:r>
+      <w:bookmarkStart w:id="0" w:name="_GoBack"/>
+      <w:bookmarkEnd w:id="0"/>
       <w:proofErr w:type="spellEnd"/>
     </w:p>
     <w:p>
@@ -2821,6 +2821,112 @@
         <w:t>BigDecimal</w:t>
       </w:r>
       <w:proofErr w:type="spellEnd"/>
+    </w:p>
+    <w:p>
+      <w:pPr>
+        <w:pStyle w:val="PargrafodaLista"/>
+        <w:numPr>
+          <w:ilvl w:val="0"/>
+          <w:numId w:val="14"/>
+        </w:numPr>
+        <w:spacing w:before="100" w:beforeAutospacing="1" w:after="100" w:afterAutospacing="1" w:line="240" w:lineRule="auto"/>
+        <w:rPr>
+          <w:rFonts w:cstheme="minorHAnsi"/>
+          <w:b/>
+        </w:rPr>
+      </w:pPr>
+      <w:proofErr w:type="spellStart"/>
+      <w:r>
+        <w:rPr>
+          <w:rFonts w:cstheme="minorHAnsi"/>
+          <w:b/>
+          <w:sz w:val="24"/>
+          <w:szCs w:val="24"/>
+        </w:rPr>
+        <w:t>PostgresSQL</w:t>
+      </w:r>
+      <w:proofErr w:type="spellEnd"/>
+      <w:r>
+        <w:rPr>
+          <w:rFonts w:cstheme="minorHAnsi"/>
+          <w:b/>
+          <w:sz w:val="24"/>
+          <w:szCs w:val="24"/>
+        </w:rPr>
+        <w:t xml:space="preserve"> (Data </w:t>
+      </w:r>
+      <w:proofErr w:type="spellStart"/>
+      <w:r>
+        <w:rPr>
+          <w:rFonts w:cstheme="minorHAnsi"/>
+          <w:b/>
+          <w:sz w:val="24"/>
+          <w:szCs w:val="24"/>
+        </w:rPr>
+        <w:t>Warehouse</w:t>
+      </w:r>
+      <w:proofErr w:type="spellEnd"/>
+      <w:r>
+        <w:rPr>
+          <w:rFonts w:cstheme="minorHAnsi"/>
+          <w:b/>
+          <w:sz w:val="24"/>
+          <w:szCs w:val="24"/>
+        </w:rPr>
+        <w:t xml:space="preserve"> + Dados Temporais)</w:t>
+      </w:r>
+    </w:p>
+    <w:p>
+      <w:pPr>
+        <w:pStyle w:val="PargrafodaLista"/>
+        <w:spacing w:before="100" w:beforeAutospacing="1" w:after="100" w:afterAutospacing="1" w:line="240" w:lineRule="auto"/>
+      </w:pPr>
+      <w:r>
+        <w:rPr>
+          <w:rStyle w:val="Forte"/>
+          <w:b w:val="0"/>
+        </w:rPr>
+        <w:t>Propósit</w:t>
+      </w:r>
+      <w:r>
+        <w:rPr>
+          <w:rStyle w:val="Forte"/>
+          <w:b w:val="0"/>
+        </w:rPr>
+        <w:t>o</w:t>
+      </w:r>
+      <w:r>
+        <w:rPr>
+          <w:rStyle w:val="Forte"/>
+          <w:b w:val="0"/>
+        </w:rPr>
+        <w:t>:</w:t>
+      </w:r>
+      <w:r>
+        <w:t xml:space="preserve"> </w:t>
+      </w:r>
+      <w:r>
+        <w:t>Armazenar histórico de vendas e dados temporais.</w:t>
+      </w:r>
+    </w:p>
+    <w:p>
+      <w:pPr>
+        <w:pStyle w:val="PargrafodaLista"/>
+        <w:spacing w:before="100" w:beforeAutospacing="1" w:after="100" w:afterAutospacing="1" w:line="240" w:lineRule="auto"/>
+        <w:rPr>
+          <w:b/>
+          <w:sz w:val="24"/>
+          <w:szCs w:val="24"/>
+        </w:rPr>
+      </w:pPr>
+      <w:r>
+        <w:rPr>
+          <w:b/>
+          <w:sz w:val="24"/>
+          <w:szCs w:val="24"/>
+        </w:rPr>
+        <w:t>Esquema Estrela (Fato + Dimensões):</w:t>
+      </w:r>
     </w:p>
     <w:p>
       <w:pPr>
@@ -2840,8 +2946,17 @@
           <w:rFonts w:cstheme="minorHAnsi"/>
           <w:b/>
         </w:rPr>
-        <w:t>Cliente</w:t>
-      </w:r>
+        <w:t xml:space="preserve">Tabela Fato: </w:t>
+      </w:r>
+      <w:proofErr w:type="spellStart"/>
+      <w:r>
+        <w:rPr>
+          <w:rFonts w:cstheme="minorHAnsi"/>
+          <w:b/>
+        </w:rPr>
+        <w:t>fato_locacao</w:t>
+      </w:r>
+      <w:proofErr w:type="spellEnd"/>
     </w:p>
     <w:p>
       <w:pPr>
@@ -2864,16 +2979,8 @@
         <w:rPr>
           <w:rFonts w:cstheme="minorHAnsi"/>
         </w:rPr>
-        <w:t xml:space="preserve"> </w:t>
-      </w:r>
-      <w:proofErr w:type="spellStart"/>
-      <w:r>
-        <w:rPr>
-          <w:rFonts w:cstheme="minorHAnsi"/>
-        </w:rPr>
-        <w:t>Long</w:t>
-      </w:r>
-      <w:proofErr w:type="spellEnd"/>
+        <w:t xml:space="preserve"> BIGINT (PK)</w:t>
+      </w:r>
     </w:p>
     <w:p>
       <w:pPr>
@@ -2884,26 +2991,34 @@
           <w:rFonts w:cstheme="minorHAnsi"/>
         </w:rPr>
       </w:pPr>
+      <w:proofErr w:type="spellStart"/>
       <w:proofErr w:type="gramStart"/>
       <w:r>
         <w:rPr>
           <w:rFonts w:cstheme="minorHAnsi"/>
         </w:rPr>
-        <w:t>nome :</w:t>
+        <w:t>id</w:t>
       </w:r>
       <w:proofErr w:type="gramEnd"/>
       <w:r>
         <w:rPr>
           <w:rFonts w:cstheme="minorHAnsi"/>
         </w:rPr>
-        <w:t xml:space="preserve"> </w:t>
-      </w:r>
-      <w:proofErr w:type="spellStart"/>
-      <w:r>
-        <w:rPr>
-          <w:rFonts w:cstheme="minorHAnsi"/>
-        </w:rPr>
-        <w:t>String</w:t>
+        <w:t>_tempo</w:t>
+      </w:r>
+      <w:proofErr w:type="spellEnd"/>
+      <w:r>
+        <w:rPr>
+          <w:rFonts w:cstheme="minorHAnsi"/>
+        </w:rPr>
+        <w:t xml:space="preserve"> : FK -&gt; </w:t>
+      </w:r>
+      <w:proofErr w:type="spellStart"/>
+      <w:r>
+        <w:rPr>
+          <w:rFonts w:cstheme="minorHAnsi"/>
+        </w:rPr>
+        <w:t>dim_tempo</w:t>
       </w:r>
       <w:proofErr w:type="spellEnd"/>
     </w:p>
@@ -2916,26 +3031,34 @@
           <w:rFonts w:cstheme="minorHAnsi"/>
         </w:rPr>
       </w:pPr>
+      <w:proofErr w:type="spellStart"/>
       <w:proofErr w:type="gramStart"/>
       <w:r>
         <w:rPr>
           <w:rFonts w:cstheme="minorHAnsi"/>
         </w:rPr>
-        <w:t>email :</w:t>
+        <w:t>id</w:t>
       </w:r>
       <w:proofErr w:type="gramEnd"/>
       <w:r>
         <w:rPr>
           <w:rFonts w:cstheme="minorHAnsi"/>
         </w:rPr>
-        <w:t xml:space="preserve"> </w:t>
-      </w:r>
-      <w:proofErr w:type="spellStart"/>
-      <w:r>
-        <w:rPr>
-          <w:rFonts w:cstheme="minorHAnsi"/>
-        </w:rPr>
-        <w:t>String</w:t>
+        <w:t>_filme</w:t>
+      </w:r>
+      <w:proofErr w:type="spellEnd"/>
+      <w:r>
+        <w:rPr>
+          <w:rFonts w:cstheme="minorHAnsi"/>
+        </w:rPr>
+        <w:t xml:space="preserve"> : FK -&gt; </w:t>
+      </w:r>
+      <w:proofErr w:type="spellStart"/>
+      <w:r>
+        <w:rPr>
+          <w:rFonts w:cstheme="minorHAnsi"/>
+        </w:rPr>
+        <w:t>dim_filme</w:t>
       </w:r>
       <w:proofErr w:type="spellEnd"/>
     </w:p>
@@ -2948,26 +3071,34 @@
           <w:rFonts w:cstheme="minorHAnsi"/>
         </w:rPr>
       </w:pPr>
+      <w:proofErr w:type="spellStart"/>
       <w:proofErr w:type="gramStart"/>
       <w:r>
         <w:rPr>
           <w:rFonts w:cstheme="minorHAnsi"/>
         </w:rPr>
-        <w:t>telefone :</w:t>
+        <w:t>id</w:t>
       </w:r>
       <w:proofErr w:type="gramEnd"/>
       <w:r>
         <w:rPr>
           <w:rFonts w:cstheme="minorHAnsi"/>
         </w:rPr>
-        <w:t xml:space="preserve"> </w:t>
-      </w:r>
-      <w:proofErr w:type="spellStart"/>
-      <w:r>
-        <w:rPr>
-          <w:rFonts w:cstheme="minorHAnsi"/>
-        </w:rPr>
-        <w:t>String</w:t>
+        <w:t>_cliente</w:t>
+      </w:r>
+      <w:proofErr w:type="spellEnd"/>
+      <w:r>
+        <w:rPr>
+          <w:rFonts w:cstheme="minorHAnsi"/>
+        </w:rPr>
+        <w:t xml:space="preserve"> : FK -&gt; </w:t>
+      </w:r>
+      <w:proofErr w:type="spellStart"/>
+      <w:r>
+        <w:rPr>
+          <w:rFonts w:cstheme="minorHAnsi"/>
+        </w:rPr>
+        <w:t>dim_cliente</w:t>
       </w:r>
       <w:proofErr w:type="spellEnd"/>
     </w:p>
@@ -2980,28 +3111,92 @@
           <w:rFonts w:cstheme="minorHAnsi"/>
         </w:rPr>
       </w:pPr>
+      <w:proofErr w:type="spellStart"/>
       <w:proofErr w:type="gramStart"/>
       <w:r>
         <w:rPr>
           <w:rFonts w:cstheme="minorHAnsi"/>
         </w:rPr>
-        <w:t>endereço :</w:t>
+        <w:t>id</w:t>
       </w:r>
       <w:proofErr w:type="gramEnd"/>
       <w:r>
         <w:rPr>
           <w:rFonts w:cstheme="minorHAnsi"/>
         </w:rPr>
-        <w:t xml:space="preserve"> </w:t>
-      </w:r>
-      <w:proofErr w:type="spellStart"/>
-      <w:r>
-        <w:rPr>
-          <w:rFonts w:cstheme="minorHAnsi"/>
-        </w:rPr>
-        <w:t>String</w:t>
-      </w:r>
-      <w:proofErr w:type="spellEnd"/>
+        <w:t>_loja</w:t>
+      </w:r>
+      <w:proofErr w:type="spellEnd"/>
+      <w:r>
+        <w:rPr>
+          <w:rFonts w:cstheme="minorHAnsi"/>
+        </w:rPr>
+        <w:t xml:space="preserve"> : FK -&gt; </w:t>
+      </w:r>
+      <w:proofErr w:type="spellStart"/>
+      <w:r>
+        <w:rPr>
+          <w:rFonts w:cstheme="minorHAnsi"/>
+        </w:rPr>
+        <w:t>dim_loja</w:t>
+      </w:r>
+      <w:proofErr w:type="spellEnd"/>
+    </w:p>
+    <w:p>
+      <w:pPr>
+        <w:pStyle w:val="PargrafodaLista"/>
+        <w:spacing w:before="100" w:beforeAutospacing="1" w:after="100" w:afterAutospacing="1" w:line="240" w:lineRule="auto"/>
+        <w:ind w:left="1440"/>
+        <w:rPr>
+          <w:rFonts w:cstheme="minorHAnsi"/>
+        </w:rPr>
+      </w:pPr>
+      <w:proofErr w:type="spellStart"/>
+      <w:proofErr w:type="gramStart"/>
+      <w:r>
+        <w:rPr>
+          <w:rFonts w:cstheme="minorHAnsi"/>
+        </w:rPr>
+        <w:t>valor</w:t>
+      </w:r>
+      <w:proofErr w:type="gramEnd"/>
+      <w:r>
+        <w:rPr>
+          <w:rFonts w:cstheme="minorHAnsi"/>
+        </w:rPr>
+        <w:t>_pago</w:t>
+      </w:r>
+      <w:proofErr w:type="spellEnd"/>
+      <w:r>
+        <w:rPr>
+          <w:rFonts w:cstheme="minorHAnsi"/>
+        </w:rPr>
+        <w:t xml:space="preserve"> : NUMERIC</w:t>
+      </w:r>
+    </w:p>
+    <w:p>
+      <w:pPr>
+        <w:pStyle w:val="PargrafodaLista"/>
+        <w:spacing w:before="100" w:beforeAutospacing="1" w:after="100" w:afterAutospacing="1" w:line="240" w:lineRule="auto"/>
+        <w:ind w:left="1440"/>
+        <w:rPr>
+          <w:rFonts w:cstheme="minorHAnsi"/>
+        </w:rPr>
+      </w:pPr>
+      <w:proofErr w:type="gramStart"/>
+      <w:r>
+        <w:rPr>
+          <w:rFonts w:cstheme="minorHAnsi"/>
+        </w:rPr>
+        <w:t>quantidade :</w:t>
+      </w:r>
+      <w:proofErr w:type="gramEnd"/>
+      <w:r>
+        <w:rPr>
+          <w:rFonts w:cstheme="minorHAnsi"/>
+        </w:rPr>
+        <w:t xml:space="preserve"> INTEGER</w:t>
+      </w:r>
     </w:p>
     <w:p>
       <w:pPr>
@@ -3013,16 +3208,22 @@
         <w:spacing w:before="100" w:beforeAutospacing="1" w:after="100" w:afterAutospacing="1" w:line="240" w:lineRule="auto"/>
         <w:rPr>
           <w:rFonts w:cstheme="minorHAnsi"/>
+        </w:rPr>
+      </w:pPr>
+      <w:r>
+        <w:rPr>
+          <w:rFonts w:cstheme="minorHAnsi"/>
           <w:b/>
         </w:rPr>
-      </w:pPr>
+        <w:t xml:space="preserve">Tabela Dimensão: </w:t>
+      </w:r>
       <w:proofErr w:type="spellStart"/>
       <w:r>
         <w:rPr>
           <w:rFonts w:cstheme="minorHAnsi"/>
           <w:b/>
         </w:rPr>
-        <w:t>Locacao</w:t>
+        <w:t>dim_tempo</w:t>
       </w:r>
       <w:proofErr w:type="spellEnd"/>
     </w:p>
@@ -3040,46 +3241,685 @@
         <w:rPr>
           <w:rFonts w:cstheme="minorHAnsi"/>
         </w:rPr>
+        <w:t>i</w:t>
+      </w:r>
+      <w:r>
+        <w:rPr>
+          <w:rFonts w:cstheme="minorHAnsi"/>
+        </w:rPr>
+        <w:t xml:space="preserve">d </w:t>
+      </w:r>
+      <w:r>
+        <w:rPr>
+          <w:rFonts w:cstheme="minorHAnsi"/>
+        </w:rPr>
+        <w:t>:</w:t>
+      </w:r>
+      <w:proofErr w:type="gramEnd"/>
+      <w:r>
+        <w:rPr>
+          <w:rFonts w:cstheme="minorHAnsi"/>
+        </w:rPr>
+        <w:t xml:space="preserve"> SERIAL</w:t>
+      </w:r>
+    </w:p>
+    <w:p>
+      <w:pPr>
+        <w:pStyle w:val="PargrafodaLista"/>
+        <w:spacing w:before="100" w:beforeAutospacing="1" w:after="100" w:afterAutospacing="1" w:line="240" w:lineRule="auto"/>
+        <w:ind w:left="1440"/>
+        <w:rPr>
+          <w:rFonts w:cstheme="minorHAnsi"/>
+        </w:rPr>
+      </w:pPr>
+      <w:proofErr w:type="gramStart"/>
+      <w:r>
+        <w:rPr>
+          <w:rFonts w:cstheme="minorHAnsi"/>
+        </w:rPr>
+        <w:t>ano :</w:t>
+      </w:r>
+      <w:proofErr w:type="gramEnd"/>
+      <w:r>
+        <w:rPr>
+          <w:rFonts w:cstheme="minorHAnsi"/>
+        </w:rPr>
+        <w:t xml:space="preserve"> INTEGER</w:t>
+      </w:r>
+    </w:p>
+    <w:p>
+      <w:pPr>
+        <w:pStyle w:val="PargrafodaLista"/>
+        <w:spacing w:before="100" w:beforeAutospacing="1" w:after="100" w:afterAutospacing="1" w:line="240" w:lineRule="auto"/>
+        <w:ind w:left="1440"/>
+        <w:rPr>
+          <w:rFonts w:cstheme="minorHAnsi"/>
+        </w:rPr>
+      </w:pPr>
+      <w:proofErr w:type="gramStart"/>
+      <w:r>
+        <w:rPr>
+          <w:rFonts w:cstheme="minorHAnsi"/>
+        </w:rPr>
+        <w:t>mês :</w:t>
+      </w:r>
+      <w:proofErr w:type="gramEnd"/>
+      <w:r>
+        <w:rPr>
+          <w:rFonts w:cstheme="minorHAnsi"/>
+        </w:rPr>
+        <w:t xml:space="preserve"> INTEGER</w:t>
+      </w:r>
+    </w:p>
+    <w:p>
+      <w:pPr>
+        <w:pStyle w:val="PargrafodaLista"/>
+        <w:spacing w:before="100" w:beforeAutospacing="1" w:after="100" w:afterAutospacing="1" w:line="240" w:lineRule="auto"/>
+        <w:ind w:left="1440"/>
+        <w:rPr>
+          <w:rFonts w:cstheme="minorHAnsi"/>
+        </w:rPr>
+      </w:pPr>
+      <w:proofErr w:type="gramStart"/>
+      <w:r>
+        <w:rPr>
+          <w:rFonts w:cstheme="minorHAnsi"/>
+        </w:rPr>
+        <w:t>dia :</w:t>
+      </w:r>
+      <w:proofErr w:type="gramEnd"/>
+      <w:r>
+        <w:rPr>
+          <w:rFonts w:cstheme="minorHAnsi"/>
+        </w:rPr>
+        <w:t xml:space="preserve"> INTEGER</w:t>
+      </w:r>
+    </w:p>
+    <w:p>
+      <w:pPr>
+        <w:pStyle w:val="PargrafodaLista"/>
+        <w:spacing w:before="100" w:beforeAutospacing="1" w:after="100" w:afterAutospacing="1" w:line="240" w:lineRule="auto"/>
+        <w:ind w:left="1440"/>
+        <w:rPr>
+          <w:rFonts w:cstheme="minorHAnsi"/>
+        </w:rPr>
+      </w:pPr>
+      <w:proofErr w:type="gramStart"/>
+      <w:r>
+        <w:rPr>
+          <w:rFonts w:cstheme="minorHAnsi"/>
+        </w:rPr>
+        <w:t>data :</w:t>
+      </w:r>
+      <w:proofErr w:type="gramEnd"/>
+      <w:r>
+        <w:rPr>
+          <w:rFonts w:cstheme="minorHAnsi"/>
+        </w:rPr>
+        <w:t xml:space="preserve"> DATE</w:t>
+      </w:r>
+    </w:p>
+    <w:p>
+      <w:pPr>
+        <w:pStyle w:val="PargrafodaLista"/>
+        <w:numPr>
+          <w:ilvl w:val="0"/>
+          <w:numId w:val="15"/>
+        </w:numPr>
+        <w:spacing w:before="100" w:beforeAutospacing="1" w:after="100" w:afterAutospacing="1" w:line="240" w:lineRule="auto"/>
+        <w:rPr>
+          <w:rFonts w:cstheme="minorHAnsi"/>
+        </w:rPr>
+      </w:pPr>
+      <w:r>
+        <w:rPr>
+          <w:rFonts w:cstheme="minorHAnsi"/>
+          <w:b/>
+        </w:rPr>
+        <w:t xml:space="preserve">Tabela Dimensão: </w:t>
+      </w:r>
+      <w:proofErr w:type="spellStart"/>
+      <w:r>
+        <w:rPr>
+          <w:rFonts w:cstheme="minorHAnsi"/>
+          <w:b/>
+        </w:rPr>
+        <w:t>dim_</w:t>
+      </w:r>
+      <w:r>
+        <w:rPr>
+          <w:rFonts w:cstheme="minorHAnsi"/>
+          <w:b/>
+        </w:rPr>
+        <w:t>filme</w:t>
+      </w:r>
+      <w:proofErr w:type="spellEnd"/>
+    </w:p>
+    <w:p>
+      <w:pPr>
+        <w:pStyle w:val="PargrafodaLista"/>
+        <w:spacing w:before="100" w:beforeAutospacing="1" w:after="100" w:afterAutospacing="1" w:line="240" w:lineRule="auto"/>
+        <w:ind w:left="1440"/>
+        <w:rPr>
+          <w:rFonts w:cstheme="minorHAnsi"/>
+        </w:rPr>
+      </w:pPr>
+      <w:proofErr w:type="gramStart"/>
+      <w:r>
+        <w:rPr>
+          <w:rFonts w:cstheme="minorHAnsi"/>
+        </w:rPr>
+        <w:t>i</w:t>
+      </w:r>
+      <w:r>
+        <w:rPr>
+          <w:rFonts w:cstheme="minorHAnsi"/>
+        </w:rPr>
+        <w:t xml:space="preserve">d </w:t>
+      </w:r>
+      <w:r>
+        <w:rPr>
+          <w:rFonts w:cstheme="minorHAnsi"/>
+        </w:rPr>
+        <w:t>:</w:t>
+      </w:r>
+      <w:proofErr w:type="gramEnd"/>
+      <w:r>
+        <w:rPr>
+          <w:rFonts w:cstheme="minorHAnsi"/>
+        </w:rPr>
+        <w:t xml:space="preserve"> SERIAL</w:t>
+      </w:r>
+    </w:p>
+    <w:p>
+      <w:pPr>
+        <w:pStyle w:val="PargrafodaLista"/>
+        <w:spacing w:before="100" w:beforeAutospacing="1" w:after="100" w:afterAutospacing="1" w:line="240" w:lineRule="auto"/>
+        <w:ind w:left="1440"/>
+        <w:rPr>
+          <w:rFonts w:cstheme="minorHAnsi"/>
+        </w:rPr>
+      </w:pPr>
+      <w:proofErr w:type="spellStart"/>
+      <w:proofErr w:type="gramStart"/>
+      <w:r>
+        <w:rPr>
+          <w:rFonts w:cstheme="minorHAnsi"/>
+        </w:rPr>
+        <w:t>titulo</w:t>
+      </w:r>
+      <w:proofErr w:type="spellEnd"/>
+      <w:r>
+        <w:rPr>
+          <w:rFonts w:cstheme="minorHAnsi"/>
+        </w:rPr>
+        <w:t xml:space="preserve"> :</w:t>
+      </w:r>
+      <w:proofErr w:type="gramEnd"/>
+      <w:r>
+        <w:rPr>
+          <w:rFonts w:cstheme="minorHAnsi"/>
+        </w:rPr>
+        <w:t xml:space="preserve"> TEXT</w:t>
+      </w:r>
+    </w:p>
+    <w:p>
+      <w:pPr>
+        <w:pStyle w:val="PargrafodaLista"/>
+        <w:spacing w:before="100" w:beforeAutospacing="1" w:after="100" w:afterAutospacing="1" w:line="240" w:lineRule="auto"/>
+        <w:ind w:left="1440"/>
+        <w:rPr>
+          <w:rFonts w:cstheme="minorHAnsi"/>
+        </w:rPr>
+      </w:pPr>
+      <w:proofErr w:type="gramStart"/>
+      <w:r>
+        <w:rPr>
+          <w:rFonts w:cstheme="minorHAnsi"/>
+        </w:rPr>
+        <w:t>categoria :</w:t>
+      </w:r>
+      <w:proofErr w:type="gramEnd"/>
+      <w:r>
+        <w:rPr>
+          <w:rFonts w:cstheme="minorHAnsi"/>
+        </w:rPr>
+        <w:t xml:space="preserve"> TEXT</w:t>
+      </w:r>
+    </w:p>
+    <w:p>
+      <w:pPr>
+        <w:pStyle w:val="PargrafodaLista"/>
+        <w:spacing w:before="100" w:beforeAutospacing="1" w:after="100" w:afterAutospacing="1" w:line="240" w:lineRule="auto"/>
+        <w:ind w:left="1440"/>
+        <w:rPr>
+          <w:rFonts w:cstheme="minorHAnsi"/>
+        </w:rPr>
+      </w:pPr>
+      <w:proofErr w:type="spellStart"/>
+      <w:proofErr w:type="gramStart"/>
+      <w:r>
+        <w:rPr>
+          <w:rFonts w:cstheme="minorHAnsi"/>
+        </w:rPr>
+        <w:t>duracao</w:t>
+      </w:r>
+      <w:proofErr w:type="spellEnd"/>
+      <w:r>
+        <w:rPr>
+          <w:rFonts w:cstheme="minorHAnsi"/>
+        </w:rPr>
+        <w:t xml:space="preserve"> :</w:t>
+      </w:r>
+      <w:proofErr w:type="gramEnd"/>
+      <w:r>
+        <w:rPr>
+          <w:rFonts w:cstheme="minorHAnsi"/>
+        </w:rPr>
+        <w:t xml:space="preserve"> INTEGER</w:t>
+      </w:r>
+    </w:p>
+    <w:p>
+      <w:pPr>
+        <w:pStyle w:val="PargrafodaLista"/>
+        <w:numPr>
+          <w:ilvl w:val="0"/>
+          <w:numId w:val="15"/>
+        </w:numPr>
+        <w:spacing w:before="100" w:beforeAutospacing="1" w:after="100" w:afterAutospacing="1" w:line="240" w:lineRule="auto"/>
+        <w:rPr>
+          <w:rFonts w:cstheme="minorHAnsi"/>
+        </w:rPr>
+      </w:pPr>
+      <w:r>
+        <w:rPr>
+          <w:rFonts w:cstheme="minorHAnsi"/>
+          <w:b/>
+        </w:rPr>
+        <w:t xml:space="preserve">Tabela Dimensão: </w:t>
+      </w:r>
+      <w:proofErr w:type="spellStart"/>
+      <w:r>
+        <w:rPr>
+          <w:rFonts w:cstheme="minorHAnsi"/>
+          <w:b/>
+        </w:rPr>
+        <w:t>dim_</w:t>
+      </w:r>
+      <w:r>
+        <w:rPr>
+          <w:rFonts w:cstheme="minorHAnsi"/>
+          <w:b/>
+        </w:rPr>
+        <w:t>cliente</w:t>
+      </w:r>
+      <w:proofErr w:type="spellEnd"/>
+    </w:p>
+    <w:p>
+      <w:pPr>
+        <w:pStyle w:val="PargrafodaLista"/>
+        <w:spacing w:before="100" w:beforeAutospacing="1" w:after="100" w:afterAutospacing="1" w:line="240" w:lineRule="auto"/>
+        <w:ind w:left="1440"/>
+        <w:rPr>
+          <w:rFonts w:cstheme="minorHAnsi"/>
+        </w:rPr>
+      </w:pPr>
+      <w:proofErr w:type="gramStart"/>
+      <w:r>
+        <w:rPr>
+          <w:rFonts w:cstheme="minorHAnsi"/>
+        </w:rPr>
+        <w:t>i</w:t>
+      </w:r>
+      <w:r>
+        <w:rPr>
+          <w:rFonts w:cstheme="minorHAnsi"/>
+        </w:rPr>
+        <w:t xml:space="preserve">d </w:t>
+      </w:r>
+      <w:r>
+        <w:rPr>
+          <w:rFonts w:cstheme="minorHAnsi"/>
+        </w:rPr>
+        <w:t>:</w:t>
+      </w:r>
+      <w:proofErr w:type="gramEnd"/>
+      <w:r>
+        <w:rPr>
+          <w:rFonts w:cstheme="minorHAnsi"/>
+        </w:rPr>
+        <w:t xml:space="preserve"> SERIAL</w:t>
+      </w:r>
+    </w:p>
+    <w:p>
+      <w:pPr>
+        <w:pStyle w:val="PargrafodaLista"/>
+        <w:spacing w:before="100" w:beforeAutospacing="1" w:after="100" w:afterAutospacing="1" w:line="240" w:lineRule="auto"/>
+        <w:ind w:left="1440"/>
+        <w:rPr>
+          <w:rFonts w:cstheme="minorHAnsi"/>
+        </w:rPr>
+      </w:pPr>
+      <w:proofErr w:type="gramStart"/>
+      <w:r>
+        <w:rPr>
+          <w:rFonts w:cstheme="minorHAnsi"/>
+        </w:rPr>
+        <w:t>nome :</w:t>
+      </w:r>
+      <w:proofErr w:type="gramEnd"/>
+      <w:r>
+        <w:rPr>
+          <w:rFonts w:cstheme="minorHAnsi"/>
+        </w:rPr>
+        <w:t xml:space="preserve"> TEXT</w:t>
+      </w:r>
+    </w:p>
+    <w:p>
+      <w:pPr>
+        <w:pStyle w:val="PargrafodaLista"/>
+        <w:spacing w:before="100" w:beforeAutospacing="1" w:after="100" w:afterAutospacing="1" w:line="240" w:lineRule="auto"/>
+        <w:ind w:left="1440"/>
+        <w:rPr>
+          <w:rFonts w:cstheme="minorHAnsi"/>
+        </w:rPr>
+      </w:pPr>
+      <w:proofErr w:type="gramStart"/>
+      <w:r>
+        <w:rPr>
+          <w:rFonts w:cstheme="minorHAnsi"/>
+        </w:rPr>
+        <w:t>email</w:t>
+      </w:r>
+      <w:proofErr w:type="gramEnd"/>
+      <w:r>
+        <w:rPr>
+          <w:rFonts w:cstheme="minorHAnsi"/>
+        </w:rPr>
+        <w:t>: TEXT</w:t>
+      </w:r>
+    </w:p>
+    <w:p>
+      <w:pPr>
+        <w:pStyle w:val="PargrafodaLista"/>
+        <w:spacing w:before="100" w:beforeAutospacing="1" w:after="100" w:afterAutospacing="1" w:line="240" w:lineRule="auto"/>
+        <w:ind w:left="1440"/>
+        <w:rPr>
+          <w:rFonts w:cstheme="minorHAnsi"/>
+        </w:rPr>
+      </w:pPr>
+      <w:proofErr w:type="gramStart"/>
+      <w:r>
+        <w:rPr>
+          <w:rFonts w:cstheme="minorHAnsi"/>
+        </w:rPr>
+        <w:t>cidade :</w:t>
+      </w:r>
+      <w:proofErr w:type="gramEnd"/>
+      <w:r>
+        <w:rPr>
+          <w:rFonts w:cstheme="minorHAnsi"/>
+        </w:rPr>
+        <w:t xml:space="preserve"> TEXT</w:t>
+      </w:r>
+    </w:p>
+    <w:p>
+      <w:pPr>
+        <w:pStyle w:val="PargrafodaLista"/>
+        <w:spacing w:before="100" w:beforeAutospacing="1" w:after="100" w:afterAutospacing="1" w:line="240" w:lineRule="auto"/>
+        <w:ind w:left="1440"/>
+        <w:rPr>
+          <w:rFonts w:cstheme="minorHAnsi"/>
+        </w:rPr>
+      </w:pPr>
+      <w:proofErr w:type="gramStart"/>
+      <w:r>
+        <w:rPr>
+          <w:rFonts w:cstheme="minorHAnsi"/>
+        </w:rPr>
+        <w:t>estado :</w:t>
+      </w:r>
+      <w:proofErr w:type="gramEnd"/>
+      <w:r>
+        <w:rPr>
+          <w:rFonts w:cstheme="minorHAnsi"/>
+        </w:rPr>
+        <w:t xml:space="preserve"> TEXT</w:t>
+      </w:r>
+    </w:p>
+    <w:p>
+      <w:pPr>
+        <w:pStyle w:val="PargrafodaLista"/>
+        <w:numPr>
+          <w:ilvl w:val="0"/>
+          <w:numId w:val="15"/>
+        </w:numPr>
+        <w:spacing w:before="100" w:beforeAutospacing="1" w:after="100" w:afterAutospacing="1" w:line="240" w:lineRule="auto"/>
+        <w:rPr>
+          <w:rFonts w:cstheme="minorHAnsi"/>
+        </w:rPr>
+      </w:pPr>
+      <w:r>
+        <w:rPr>
+          <w:rFonts w:cstheme="minorHAnsi"/>
+          <w:b/>
+        </w:rPr>
+        <w:t xml:space="preserve">Tabela Dimensão: </w:t>
+      </w:r>
+      <w:proofErr w:type="spellStart"/>
+      <w:r>
+        <w:rPr>
+          <w:rFonts w:cstheme="minorHAnsi"/>
+          <w:b/>
+        </w:rPr>
+        <w:t>dim_</w:t>
+      </w:r>
+      <w:r>
+        <w:rPr>
+          <w:rFonts w:cstheme="minorHAnsi"/>
+          <w:b/>
+        </w:rPr>
+        <w:t>loja</w:t>
+      </w:r>
+      <w:proofErr w:type="spellEnd"/>
+    </w:p>
+    <w:p>
+      <w:pPr>
+        <w:pStyle w:val="PargrafodaLista"/>
+        <w:spacing w:before="100" w:beforeAutospacing="1" w:after="100" w:afterAutospacing="1" w:line="240" w:lineRule="auto"/>
+        <w:ind w:left="1440"/>
+        <w:rPr>
+          <w:rFonts w:cstheme="minorHAnsi"/>
+        </w:rPr>
+      </w:pPr>
+      <w:proofErr w:type="gramStart"/>
+      <w:r>
+        <w:rPr>
+          <w:rFonts w:cstheme="minorHAnsi"/>
+        </w:rPr>
+        <w:t>i</w:t>
+      </w:r>
+      <w:r>
+        <w:rPr>
+          <w:rFonts w:cstheme="minorHAnsi"/>
+        </w:rPr>
+        <w:t xml:space="preserve">d </w:t>
+      </w:r>
+      <w:r>
+        <w:rPr>
+          <w:rFonts w:cstheme="minorHAnsi"/>
+        </w:rPr>
+        <w:t>:</w:t>
+      </w:r>
+      <w:proofErr w:type="gramEnd"/>
+      <w:r>
+        <w:rPr>
+          <w:rFonts w:cstheme="minorHAnsi"/>
+        </w:rPr>
+        <w:t xml:space="preserve"> SERIAL</w:t>
+      </w:r>
+    </w:p>
+    <w:p>
+      <w:pPr>
+        <w:pStyle w:val="PargrafodaLista"/>
+        <w:spacing w:before="100" w:beforeAutospacing="1" w:after="100" w:afterAutospacing="1" w:line="240" w:lineRule="auto"/>
+        <w:ind w:left="1440"/>
+        <w:rPr>
+          <w:rFonts w:cstheme="minorHAnsi"/>
+        </w:rPr>
+      </w:pPr>
+      <w:proofErr w:type="gramStart"/>
+      <w:r>
+        <w:rPr>
+          <w:rFonts w:cstheme="minorHAnsi"/>
+        </w:rPr>
+        <w:t>nome :</w:t>
+      </w:r>
+      <w:proofErr w:type="gramEnd"/>
+      <w:r>
+        <w:rPr>
+          <w:rFonts w:cstheme="minorHAnsi"/>
+        </w:rPr>
+        <w:t xml:space="preserve"> TEXT</w:t>
+      </w:r>
+    </w:p>
+    <w:p>
+      <w:pPr>
+        <w:pStyle w:val="PargrafodaLista"/>
+        <w:spacing w:before="100" w:beforeAutospacing="1" w:after="100" w:afterAutospacing="1" w:line="240" w:lineRule="auto"/>
+        <w:ind w:left="1440"/>
+        <w:rPr>
+          <w:rFonts w:cstheme="minorHAnsi"/>
+        </w:rPr>
+      </w:pPr>
+      <w:proofErr w:type="gramStart"/>
+      <w:r>
+        <w:rPr>
+          <w:rFonts w:cstheme="minorHAnsi"/>
+        </w:rPr>
+        <w:t>cidade :</w:t>
+      </w:r>
+      <w:proofErr w:type="gramEnd"/>
+      <w:r>
+        <w:rPr>
+          <w:rFonts w:cstheme="minorHAnsi"/>
+        </w:rPr>
+        <w:t xml:space="preserve"> TEXT</w:t>
+      </w:r>
+    </w:p>
+    <w:p>
+      <w:pPr>
+        <w:pStyle w:val="PargrafodaLista"/>
+        <w:spacing w:before="100" w:beforeAutospacing="1" w:after="100" w:afterAutospacing="1" w:line="240" w:lineRule="auto"/>
+        <w:ind w:left="1440"/>
+        <w:rPr>
+          <w:rFonts w:cstheme="minorHAnsi"/>
+        </w:rPr>
+      </w:pPr>
+      <w:proofErr w:type="gramStart"/>
+      <w:r>
+        <w:rPr>
+          <w:rFonts w:cstheme="minorHAnsi"/>
+        </w:rPr>
+        <w:t>estado :</w:t>
+      </w:r>
+      <w:proofErr w:type="gramEnd"/>
+      <w:r>
+        <w:rPr>
+          <w:rFonts w:cstheme="minorHAnsi"/>
+        </w:rPr>
+        <w:t xml:space="preserve"> TEXT</w:t>
+      </w:r>
+    </w:p>
+    <w:p>
+      <w:pPr>
+        <w:pStyle w:val="PargrafodaLista"/>
+        <w:spacing w:before="100" w:beforeAutospacing="1" w:after="100" w:afterAutospacing="1" w:line="240" w:lineRule="auto"/>
+        <w:rPr>
+          <w:b/>
+          <w:sz w:val="24"/>
+          <w:szCs w:val="24"/>
+        </w:rPr>
+      </w:pPr>
+      <w:r>
+        <w:rPr>
+          <w:b/>
+          <w:sz w:val="24"/>
+          <w:szCs w:val="24"/>
+        </w:rPr>
+        <w:t>Tabelas Temporais</w:t>
+      </w:r>
+      <w:r>
+        <w:rPr>
+          <w:b/>
+          <w:sz w:val="24"/>
+          <w:szCs w:val="24"/>
+        </w:rPr>
+        <w:t>:</w:t>
+      </w:r>
+    </w:p>
+    <w:p>
+      <w:pPr>
+        <w:pStyle w:val="PargrafodaLista"/>
+        <w:numPr>
+          <w:ilvl w:val="0"/>
+          <w:numId w:val="15"/>
+        </w:numPr>
+        <w:spacing w:before="100" w:beforeAutospacing="1" w:after="100" w:afterAutospacing="1" w:line="240" w:lineRule="auto"/>
+        <w:rPr>
+          <w:b/>
+        </w:rPr>
+      </w:pPr>
+      <w:proofErr w:type="spellStart"/>
+      <w:proofErr w:type="gramStart"/>
+      <w:r>
+        <w:rPr>
+          <w:b/>
+        </w:rPr>
+        <w:t>estoque</w:t>
+      </w:r>
+      <w:proofErr w:type="gramEnd"/>
+      <w:r>
+        <w:rPr>
+          <w:b/>
+        </w:rPr>
+        <w:t>_temporal</w:t>
+      </w:r>
+      <w:proofErr w:type="spellEnd"/>
+    </w:p>
+    <w:p>
+      <w:pPr>
+        <w:pStyle w:val="PargrafodaLista"/>
+        <w:spacing w:before="100" w:beforeAutospacing="1" w:after="100" w:afterAutospacing="1" w:line="240" w:lineRule="auto"/>
+        <w:ind w:left="1440"/>
+      </w:pPr>
+      <w:proofErr w:type="gramStart"/>
+      <w:r>
         <w:t>id :</w:t>
       </w:r>
       <w:proofErr w:type="gramEnd"/>
       <w:r>
-        <w:rPr>
-          <w:rFonts w:cstheme="minorHAnsi"/>
-        </w:rPr>
-        <w:t xml:space="preserve"> </w:t>
-      </w:r>
-      <w:proofErr w:type="spellStart"/>
-      <w:r>
-        <w:rPr>
-          <w:rFonts w:cstheme="minorHAnsi"/>
-        </w:rPr>
-        <w:t>Long</w:t>
-      </w:r>
-      <w:proofErr w:type="spellEnd"/>
+        <w:t xml:space="preserve"> SERIAL</w:t>
+      </w:r>
     </w:p>
     <w:p>
       <w:pPr>
         <w:pStyle w:val="PargrafodaLista"/>
         <w:spacing w:before="100" w:beforeAutospacing="1" w:after="100" w:afterAutospacing="1" w:line="240" w:lineRule="auto"/>
         <w:ind w:left="1440"/>
-        <w:rPr>
-          <w:rFonts w:cstheme="minorHAnsi"/>
-        </w:rPr>
-      </w:pPr>
+      </w:pPr>
+      <w:proofErr w:type="spellStart"/>
       <w:proofErr w:type="gramStart"/>
       <w:r>
-        <w:rPr>
-          <w:rFonts w:cstheme="minorHAnsi"/>
-        </w:rPr>
-        <w:t>filme :</w:t>
+        <w:t>id</w:t>
       </w:r>
       <w:proofErr w:type="gramEnd"/>
       <w:r>
-        <w:rPr>
-          <w:rFonts w:cstheme="minorHAnsi"/>
-        </w:rPr>
-        <w:t xml:space="preserve"> Filme (referência)</w:t>
+        <w:t>_filme</w:t>
+      </w:r>
+      <w:proofErr w:type="spellEnd"/>
+      <w:r>
+        <w:t xml:space="preserve"> : FK</w:t>
       </w:r>
     </w:p>
     <w:p>
@@ -3087,23 +3927,14 @@
         <w:pStyle w:val="PargrafodaLista"/>
         <w:spacing w:before="100" w:beforeAutospacing="1" w:after="100" w:afterAutospacing="1" w:line="240" w:lineRule="auto"/>
         <w:ind w:left="1440"/>
-        <w:rPr>
-          <w:rFonts w:cstheme="minorHAnsi"/>
-        </w:rPr>
       </w:pPr>
       <w:proofErr w:type="gramStart"/>
       <w:r>
-        <w:rPr>
-          <w:rFonts w:cstheme="minorHAnsi"/>
-        </w:rPr>
-        <w:t>cliente :</w:t>
+        <w:t>quantidade :</w:t>
       </w:r>
       <w:proofErr w:type="gramEnd"/>
       <w:r>
-        <w:rPr>
-          <w:rFonts w:cstheme="minorHAnsi"/>
-        </w:rPr>
-        <w:t xml:space="preserve"> Cliente  (referência)</w:t>
+        <w:t xml:space="preserve"> INTEGER</w:t>
       </w:r>
     </w:p>
     <w:p>
@@ -3111,120 +3942,170 @@
         <w:pStyle w:val="PargrafodaLista"/>
         <w:spacing w:before="100" w:beforeAutospacing="1" w:after="100" w:afterAutospacing="1" w:line="240" w:lineRule="auto"/>
         <w:ind w:left="1440"/>
-        <w:rPr>
-          <w:rFonts w:cstheme="minorHAnsi"/>
-        </w:rPr>
       </w:pPr>
       <w:proofErr w:type="spellStart"/>
       <w:proofErr w:type="gramStart"/>
       <w:r>
-        <w:rPr>
-          <w:rFonts w:cstheme="minorHAnsi"/>
-        </w:rPr>
-        <w:t>dataLocacao</w:t>
-      </w:r>
-      <w:proofErr w:type="spellEnd"/>
-      <w:r>
-        <w:rPr>
-          <w:rFonts w:cstheme="minorHAnsi"/>
-        </w:rPr>
+        <w:t>inicio</w:t>
+      </w:r>
+      <w:proofErr w:type="gramEnd"/>
+      <w:r>
+        <w:t>_vigencia</w:t>
+      </w:r>
+      <w:proofErr w:type="spellEnd"/>
+      <w:r>
+        <w:t xml:space="preserve"> : DATE</w:t>
+      </w:r>
+    </w:p>
+    <w:p>
+      <w:pPr>
+        <w:pStyle w:val="PargrafodaLista"/>
+        <w:spacing w:before="100" w:beforeAutospacing="1" w:after="100" w:afterAutospacing="1" w:line="240" w:lineRule="auto"/>
+        <w:ind w:left="1440"/>
+      </w:pPr>
+      <w:proofErr w:type="spellStart"/>
+      <w:proofErr w:type="gramStart"/>
+      <w:r>
+        <w:t>film</w:t>
+      </w:r>
+      <w:proofErr w:type="gramEnd"/>
+      <w:r>
+        <w:t>_vigencia</w:t>
+      </w:r>
+      <w:proofErr w:type="spellEnd"/>
+      <w:r>
+        <w:t xml:space="preserve"> : DATE</w:t>
+      </w:r>
+    </w:p>
+    <w:p>
+      <w:pPr>
+        <w:pStyle w:val="PargrafodaLista"/>
+        <w:numPr>
+          <w:ilvl w:val="0"/>
+          <w:numId w:val="15"/>
+        </w:numPr>
+        <w:spacing w:before="100" w:beforeAutospacing="1" w:after="100" w:afterAutospacing="1" w:line="240" w:lineRule="auto"/>
+        <w:rPr>
+          <w:b/>
+        </w:rPr>
+      </w:pPr>
+      <w:proofErr w:type="spellStart"/>
+      <w:proofErr w:type="gramStart"/>
+      <w:r>
+        <w:rPr>
+          <w:b/>
+        </w:rPr>
+        <w:t>preco</w:t>
+      </w:r>
+      <w:proofErr w:type="gramEnd"/>
+      <w:r>
+        <w:rPr>
+          <w:b/>
+        </w:rPr>
+        <w:t>_</w:t>
+      </w:r>
+      <w:r>
+        <w:rPr>
+          <w:b/>
+        </w:rPr>
+        <w:t>temporal</w:t>
+      </w:r>
+      <w:proofErr w:type="spellEnd"/>
+    </w:p>
+    <w:p>
+      <w:pPr>
+        <w:pStyle w:val="PargrafodaLista"/>
+        <w:spacing w:before="100" w:beforeAutospacing="1" w:after="100" w:afterAutospacing="1" w:line="240" w:lineRule="auto"/>
+        <w:ind w:left="1440"/>
+      </w:pPr>
+      <w:proofErr w:type="gramStart"/>
+      <w:r>
+        <w:t>id :</w:t>
+      </w:r>
+      <w:proofErr w:type="gramEnd"/>
+      <w:r>
+        <w:t xml:space="preserve"> SERIAL</w:t>
+      </w:r>
+    </w:p>
+    <w:p>
+      <w:pPr>
+        <w:pStyle w:val="PargrafodaLista"/>
+        <w:spacing w:before="100" w:beforeAutospacing="1" w:after="100" w:afterAutospacing="1" w:line="240" w:lineRule="auto"/>
+        <w:ind w:left="1440"/>
+      </w:pPr>
+      <w:proofErr w:type="spellStart"/>
+      <w:proofErr w:type="gramStart"/>
+      <w:r>
+        <w:t>id</w:t>
+      </w:r>
+      <w:proofErr w:type="gramEnd"/>
+      <w:r>
+        <w:t>_filme</w:t>
+      </w:r>
+      <w:proofErr w:type="spellEnd"/>
+      <w:r>
+        <w:t xml:space="preserve"> : FK</w:t>
+      </w:r>
+    </w:p>
+    <w:p>
+      <w:pPr>
+        <w:pStyle w:val="PargrafodaLista"/>
+        <w:spacing w:before="100" w:beforeAutospacing="1" w:after="100" w:afterAutospacing="1" w:line="240" w:lineRule="auto"/>
+        <w:ind w:left="1440"/>
+      </w:pPr>
+      <w:proofErr w:type="spellStart"/>
+      <w:proofErr w:type="gramStart"/>
+      <w:r>
+        <w:t>preco</w:t>
+      </w:r>
+      <w:proofErr w:type="spellEnd"/>
+      <w:r>
         <w:t xml:space="preserve"> :</w:t>
       </w:r>
       <w:proofErr w:type="gramEnd"/>
       <w:r>
-        <w:rPr>
-          <w:rFonts w:cstheme="minorHAnsi"/>
-        </w:rPr>
-        <w:t xml:space="preserve"> </w:t>
-      </w:r>
-      <w:proofErr w:type="spellStart"/>
-      <w:r>
-        <w:rPr>
-          <w:rFonts w:cstheme="minorHAnsi"/>
-        </w:rPr>
-        <w:t>LocalDate</w:t>
-      </w:r>
-      <w:proofErr w:type="spellEnd"/>
+        <w:t xml:space="preserve"> NUMERIC</w:t>
+      </w:r>
     </w:p>
     <w:p>
       <w:pPr>
         <w:pStyle w:val="PargrafodaLista"/>
         <w:spacing w:before="100" w:beforeAutospacing="1" w:after="100" w:afterAutospacing="1" w:line="240" w:lineRule="auto"/>
         <w:ind w:left="1440"/>
-        <w:rPr>
-          <w:rFonts w:cstheme="minorHAnsi"/>
-        </w:rPr>
       </w:pPr>
       <w:proofErr w:type="spellStart"/>
       <w:proofErr w:type="gramStart"/>
       <w:r>
-        <w:rPr>
-          <w:rFonts w:cstheme="minorHAnsi"/>
-        </w:rPr>
-        <w:t>dataDevolucao</w:t>
-      </w:r>
-      <w:proofErr w:type="spellEnd"/>
-      <w:r>
-        <w:rPr>
-          <w:rFonts w:cstheme="minorHAnsi"/>
-        </w:rPr>
-        <w:t xml:space="preserve"> :</w:t>
+        <w:t>inicio</w:t>
       </w:r>
       <w:proofErr w:type="gramEnd"/>
       <w:r>
-        <w:rPr>
-          <w:rFonts w:cstheme="minorHAnsi"/>
-        </w:rPr>
-        <w:t xml:space="preserve"> </w:t>
-      </w:r>
-      <w:proofErr w:type="spellStart"/>
-      <w:r>
-        <w:rPr>
-          <w:rFonts w:cstheme="minorHAnsi"/>
-        </w:rPr>
-        <w:t>LocalDate</w:t>
-      </w:r>
-      <w:proofErr w:type="spellEnd"/>
+        <w:t>_vigencia</w:t>
+      </w:r>
+      <w:proofErr w:type="spellEnd"/>
+      <w:r>
+        <w:t xml:space="preserve"> : DATE</w:t>
+      </w:r>
     </w:p>
     <w:p>
       <w:pPr>
         <w:pStyle w:val="PargrafodaLista"/>
         <w:spacing w:before="100" w:beforeAutospacing="1" w:after="100" w:afterAutospacing="1" w:line="240" w:lineRule="auto"/>
         <w:ind w:left="1440"/>
-        <w:rPr>
-          <w:rFonts w:cstheme="minorHAnsi"/>
-        </w:rPr>
       </w:pPr>
       <w:proofErr w:type="spellStart"/>
       <w:proofErr w:type="gramStart"/>
       <w:r>
-        <w:rPr>
-          <w:rFonts w:cstheme="minorHAnsi"/>
-        </w:rPr>
-        <w:t>valorPago</w:t>
-      </w:r>
-      <w:proofErr w:type="spellEnd"/>
-      <w:r>
-        <w:rPr>
-          <w:rFonts w:cstheme="minorHAnsi"/>
-        </w:rPr>
-        <w:t xml:space="preserve"> :</w:t>
+        <w:t>fim</w:t>
       </w:r>
       <w:proofErr w:type="gramEnd"/>
       <w:r>
-        <w:rPr>
-          <w:rFonts w:cstheme="minorHAnsi"/>
-        </w:rPr>
-        <w:t xml:space="preserve"> </w:t>
-      </w:r>
-      <w:proofErr w:type="spellStart"/>
-      <w:r>
-        <w:rPr>
-          <w:rFonts w:cstheme="minorHAnsi"/>
-        </w:rPr>
-        <w:t>BigDecimal</w:t>
-      </w:r>
-      <w:proofErr w:type="spellEnd"/>
+        <w:t>_vigencia</w:t>
+      </w:r>
+      <w:proofErr w:type="spellEnd"/>
+      <w:r>
+        <w:t xml:space="preserve"> : DATE</w:t>
+      </w:r>
     </w:p>
     <w:p>
       <w:pPr>
@@ -3235,49 +4116,36 @@
         </w:numPr>
         <w:spacing w:before="100" w:beforeAutospacing="1" w:after="100" w:afterAutospacing="1" w:line="240" w:lineRule="auto"/>
         <w:rPr>
-          <w:rFonts w:cstheme="minorHAnsi"/>
           <w:b/>
         </w:rPr>
       </w:pPr>
       <w:proofErr w:type="spellStart"/>
       <w:r>
         <w:rPr>
-          <w:rFonts w:cstheme="minorHAnsi"/>
           <w:b/>
-          <w:sz w:val="24"/>
-          <w:szCs w:val="24"/>
-        </w:rPr>
-        <w:t>PostgresSQL</w:t>
-      </w:r>
-      <w:proofErr w:type="spellEnd"/>
-      <w:r>
-        <w:rPr>
-          <w:rFonts w:cstheme="minorHAnsi"/>
+        </w:rPr>
+        <w:t>MongoBD</w:t>
+      </w:r>
+      <w:proofErr w:type="spellEnd"/>
+      <w:r>
+        <w:rPr>
           <w:b/>
-          <w:sz w:val="24"/>
-          <w:szCs w:val="24"/>
-        </w:rPr>
-        <w:t xml:space="preserve"> (Data </w:t>
-      </w:r>
-      <w:proofErr w:type="spellStart"/>
-      <w:r>
-        <w:rPr>
-          <w:rFonts w:cstheme="minorHAnsi"/>
+        </w:rPr>
+        <w:t xml:space="preserve"> (</w:t>
+      </w:r>
+      <w:proofErr w:type="spellStart"/>
+      <w:r>
+        <w:rPr>
           <w:b/>
-          <w:sz w:val="24"/>
-          <w:szCs w:val="24"/>
-        </w:rPr>
-        <w:t>Warehouse</w:t>
-      </w:r>
-      <w:proofErr w:type="spellEnd"/>
-      <w:r>
-        <w:rPr>
-          <w:rFonts w:cstheme="minorHAnsi"/>
+        </w:rPr>
+        <w:t>NoSQL</w:t>
+      </w:r>
+      <w:proofErr w:type="spellEnd"/>
+      <w:r>
+        <w:rPr>
           <w:b/>
-          <w:sz w:val="24"/>
-          <w:szCs w:val="24"/>
-        </w:rPr>
-        <w:t xml:space="preserve"> + Dados Temporais)</w:t>
+        </w:rPr>
+        <w:t xml:space="preserve"> – Dados Não Estruturados)</w:t>
       </w:r>
     </w:p>
     <w:p>
@@ -3310,1330 +4178,7 @@
         <w:t xml:space="preserve"> </w:t>
       </w:r>
       <w:r>
-        <w:t>Armazenar histórico de vendas e dados temporais.</w:t>
-      </w:r>
-    </w:p>
-    <w:p>
-      <w:pPr>
-        <w:pStyle w:val="PargrafodaLista"/>
-        <w:spacing w:before="100" w:beforeAutospacing="1" w:after="100" w:afterAutospacing="1" w:line="240" w:lineRule="auto"/>
-        <w:rPr>
-          <w:b/>
-          <w:sz w:val="24"/>
-          <w:szCs w:val="24"/>
-        </w:rPr>
-      </w:pPr>
-      <w:r>
-        <w:rPr>
-          <w:b/>
-          <w:sz w:val="24"/>
-          <w:szCs w:val="24"/>
-        </w:rPr>
-        <w:t>Esquema Estrela (Fato + Dimensões):</w:t>
-      </w:r>
-    </w:p>
-    <w:p>
-      <w:pPr>
-        <w:pStyle w:val="PargrafodaLista"/>
-        <w:numPr>
-          <w:ilvl w:val="0"/>
-          <w:numId w:val="15"/>
-        </w:numPr>
-        <w:spacing w:before="100" w:beforeAutospacing="1" w:after="100" w:afterAutospacing="1" w:line="240" w:lineRule="auto"/>
-        <w:rPr>
-          <w:rFonts w:cstheme="minorHAnsi"/>
-          <w:b/>
-        </w:rPr>
-      </w:pPr>
-      <w:r>
-        <w:rPr>
-          <w:rFonts w:cstheme="minorHAnsi"/>
-          <w:b/>
-        </w:rPr>
-        <w:t xml:space="preserve">Tabela Fato: </w:t>
-      </w:r>
-      <w:proofErr w:type="spellStart"/>
-      <w:r>
-        <w:rPr>
-          <w:rFonts w:cstheme="minorHAnsi"/>
-          <w:b/>
-        </w:rPr>
-        <w:t>fato_locacao</w:t>
-      </w:r>
-      <w:proofErr w:type="spellEnd"/>
-    </w:p>
-    <w:p>
-      <w:pPr>
-        <w:pStyle w:val="PargrafodaLista"/>
-        <w:spacing w:before="100" w:beforeAutospacing="1" w:after="100" w:afterAutospacing="1" w:line="240" w:lineRule="auto"/>
-        <w:ind w:left="1440"/>
-        <w:rPr>
-          <w:rFonts w:cstheme="minorHAnsi"/>
-        </w:rPr>
-      </w:pPr>
-      <w:proofErr w:type="gramStart"/>
-      <w:r>
-        <w:rPr>
-          <w:rFonts w:cstheme="minorHAnsi"/>
-        </w:rPr>
-        <w:t>id :</w:t>
-      </w:r>
-      <w:proofErr w:type="gramEnd"/>
-      <w:r>
-        <w:rPr>
-          <w:rFonts w:cstheme="minorHAnsi"/>
-        </w:rPr>
-        <w:t xml:space="preserve"> BIGINT (PK)</w:t>
-      </w:r>
-    </w:p>
-    <w:p>
-      <w:pPr>
-        <w:pStyle w:val="PargrafodaLista"/>
-        <w:spacing w:before="100" w:beforeAutospacing="1" w:after="100" w:afterAutospacing="1" w:line="240" w:lineRule="auto"/>
-        <w:ind w:left="1440"/>
-        <w:rPr>
-          <w:rFonts w:cstheme="minorHAnsi"/>
-        </w:rPr>
-      </w:pPr>
-      <w:proofErr w:type="spellStart"/>
-      <w:proofErr w:type="gramStart"/>
-      <w:r>
-        <w:rPr>
-          <w:rFonts w:cstheme="minorHAnsi"/>
-        </w:rPr>
-        <w:t>id</w:t>
-      </w:r>
-      <w:proofErr w:type="gramEnd"/>
-      <w:r>
-        <w:rPr>
-          <w:rFonts w:cstheme="minorHAnsi"/>
-        </w:rPr>
-        <w:t>_tempo</w:t>
-      </w:r>
-      <w:proofErr w:type="spellEnd"/>
-      <w:r>
-        <w:rPr>
-          <w:rFonts w:cstheme="minorHAnsi"/>
-        </w:rPr>
-        <w:t xml:space="preserve"> : FK -&gt; </w:t>
-      </w:r>
-      <w:proofErr w:type="spellStart"/>
-      <w:r>
-        <w:rPr>
-          <w:rFonts w:cstheme="minorHAnsi"/>
-        </w:rPr>
-        <w:t>dim_tempo</w:t>
-      </w:r>
-      <w:proofErr w:type="spellEnd"/>
-    </w:p>
-    <w:p>
-      <w:pPr>
-        <w:pStyle w:val="PargrafodaLista"/>
-        <w:spacing w:before="100" w:beforeAutospacing="1" w:after="100" w:afterAutospacing="1" w:line="240" w:lineRule="auto"/>
-        <w:ind w:left="1440"/>
-        <w:rPr>
-          <w:rFonts w:cstheme="minorHAnsi"/>
-        </w:rPr>
-      </w:pPr>
-      <w:proofErr w:type="spellStart"/>
-      <w:proofErr w:type="gramStart"/>
-      <w:r>
-        <w:rPr>
-          <w:rFonts w:cstheme="minorHAnsi"/>
-        </w:rPr>
-        <w:t>id</w:t>
-      </w:r>
-      <w:proofErr w:type="gramEnd"/>
-      <w:r>
-        <w:rPr>
-          <w:rFonts w:cstheme="minorHAnsi"/>
-        </w:rPr>
-        <w:t>_filme</w:t>
-      </w:r>
-      <w:proofErr w:type="spellEnd"/>
-      <w:r>
-        <w:rPr>
-          <w:rFonts w:cstheme="minorHAnsi"/>
-        </w:rPr>
-        <w:t xml:space="preserve"> : FK -&gt; </w:t>
-      </w:r>
-      <w:proofErr w:type="spellStart"/>
-      <w:r>
-        <w:rPr>
-          <w:rFonts w:cstheme="minorHAnsi"/>
-        </w:rPr>
-        <w:t>dim_filme</w:t>
-      </w:r>
-      <w:proofErr w:type="spellEnd"/>
-    </w:p>
-    <w:p>
-      <w:pPr>
-        <w:pStyle w:val="PargrafodaLista"/>
-        <w:spacing w:before="100" w:beforeAutospacing="1" w:after="100" w:afterAutospacing="1" w:line="240" w:lineRule="auto"/>
-        <w:ind w:left="1440"/>
-        <w:rPr>
-          <w:rFonts w:cstheme="minorHAnsi"/>
-        </w:rPr>
-      </w:pPr>
-      <w:proofErr w:type="spellStart"/>
-      <w:proofErr w:type="gramStart"/>
-      <w:r>
-        <w:rPr>
-          <w:rFonts w:cstheme="minorHAnsi"/>
-        </w:rPr>
-        <w:t>id</w:t>
-      </w:r>
-      <w:proofErr w:type="gramEnd"/>
-      <w:r>
-        <w:rPr>
-          <w:rFonts w:cstheme="minorHAnsi"/>
-        </w:rPr>
-        <w:t>_cliente</w:t>
-      </w:r>
-      <w:proofErr w:type="spellEnd"/>
-      <w:r>
-        <w:rPr>
-          <w:rFonts w:cstheme="minorHAnsi"/>
-        </w:rPr>
-        <w:t xml:space="preserve"> : FK -&gt; </w:t>
-      </w:r>
-      <w:proofErr w:type="spellStart"/>
-      <w:r>
-        <w:rPr>
-          <w:rFonts w:cstheme="minorHAnsi"/>
-        </w:rPr>
-        <w:t>dim_cliente</w:t>
-      </w:r>
-      <w:proofErr w:type="spellEnd"/>
-    </w:p>
-    <w:p>
-      <w:pPr>
-        <w:pStyle w:val="PargrafodaLista"/>
-        <w:spacing w:before="100" w:beforeAutospacing="1" w:after="100" w:afterAutospacing="1" w:line="240" w:lineRule="auto"/>
-        <w:ind w:left="1440"/>
-        <w:rPr>
-          <w:rFonts w:cstheme="minorHAnsi"/>
-        </w:rPr>
-      </w:pPr>
-      <w:proofErr w:type="spellStart"/>
-      <w:proofErr w:type="gramStart"/>
-      <w:r>
-        <w:rPr>
-          <w:rFonts w:cstheme="minorHAnsi"/>
-        </w:rPr>
-        <w:t>id</w:t>
-      </w:r>
-      <w:proofErr w:type="gramEnd"/>
-      <w:r>
-        <w:rPr>
-          <w:rFonts w:cstheme="minorHAnsi"/>
-        </w:rPr>
-        <w:t>_loja</w:t>
-      </w:r>
-      <w:proofErr w:type="spellEnd"/>
-      <w:r>
-        <w:rPr>
-          <w:rFonts w:cstheme="minorHAnsi"/>
-        </w:rPr>
-        <w:t xml:space="preserve"> : FK -&gt; </w:t>
-      </w:r>
-      <w:proofErr w:type="spellStart"/>
-      <w:r>
-        <w:rPr>
-          <w:rFonts w:cstheme="minorHAnsi"/>
-        </w:rPr>
-        <w:t>dim_loja</w:t>
-      </w:r>
-      <w:proofErr w:type="spellEnd"/>
-    </w:p>
-    <w:p>
-      <w:pPr>
-        <w:pStyle w:val="PargrafodaLista"/>
-        <w:spacing w:before="100" w:beforeAutospacing="1" w:after="100" w:afterAutospacing="1" w:line="240" w:lineRule="auto"/>
-        <w:ind w:left="1440"/>
-        <w:rPr>
-          <w:rFonts w:cstheme="minorHAnsi"/>
-        </w:rPr>
-      </w:pPr>
-      <w:proofErr w:type="spellStart"/>
-      <w:proofErr w:type="gramStart"/>
-      <w:r>
-        <w:rPr>
-          <w:rFonts w:cstheme="minorHAnsi"/>
-        </w:rPr>
-        <w:t>valor</w:t>
-      </w:r>
-      <w:proofErr w:type="gramEnd"/>
-      <w:r>
-        <w:rPr>
-          <w:rFonts w:cstheme="minorHAnsi"/>
-        </w:rPr>
-        <w:t>_pago</w:t>
-      </w:r>
-      <w:proofErr w:type="spellEnd"/>
-      <w:r>
-        <w:rPr>
-          <w:rFonts w:cstheme="minorHAnsi"/>
-        </w:rPr>
-        <w:t xml:space="preserve"> : NUMERIC</w:t>
-      </w:r>
-    </w:p>
-    <w:p>
-      <w:pPr>
-        <w:pStyle w:val="PargrafodaLista"/>
-        <w:spacing w:before="100" w:beforeAutospacing="1" w:after="100" w:afterAutospacing="1" w:line="240" w:lineRule="auto"/>
-        <w:ind w:left="1440"/>
-        <w:rPr>
-          <w:rFonts w:cstheme="minorHAnsi"/>
-        </w:rPr>
-      </w:pPr>
-      <w:proofErr w:type="gramStart"/>
-      <w:r>
-        <w:rPr>
-          <w:rFonts w:cstheme="minorHAnsi"/>
-        </w:rPr>
-        <w:t>quantidade :</w:t>
-      </w:r>
-      <w:proofErr w:type="gramEnd"/>
-      <w:r>
-        <w:rPr>
-          <w:rFonts w:cstheme="minorHAnsi"/>
-        </w:rPr>
-        <w:t xml:space="preserve"> INTEGER</w:t>
-      </w:r>
-    </w:p>
-    <w:p>
-      <w:pPr>
-        <w:pStyle w:val="PargrafodaLista"/>
-        <w:numPr>
-          <w:ilvl w:val="0"/>
-          <w:numId w:val="15"/>
-        </w:numPr>
-        <w:spacing w:before="100" w:beforeAutospacing="1" w:after="100" w:afterAutospacing="1" w:line="240" w:lineRule="auto"/>
-        <w:rPr>
-          <w:rFonts w:cstheme="minorHAnsi"/>
-        </w:rPr>
-      </w:pPr>
-      <w:r>
-        <w:rPr>
-          <w:rFonts w:cstheme="minorHAnsi"/>
-          <w:b/>
-        </w:rPr>
-        <w:t xml:space="preserve">Tabela Dimensão: </w:t>
-      </w:r>
-      <w:proofErr w:type="spellStart"/>
-      <w:r>
-        <w:rPr>
-          <w:rFonts w:cstheme="minorHAnsi"/>
-          <w:b/>
-        </w:rPr>
-        <w:t>dim_tempo</w:t>
-      </w:r>
-      <w:proofErr w:type="spellEnd"/>
-    </w:p>
-    <w:p>
-      <w:pPr>
-        <w:pStyle w:val="PargrafodaLista"/>
-        <w:spacing w:before="100" w:beforeAutospacing="1" w:after="100" w:afterAutospacing="1" w:line="240" w:lineRule="auto"/>
-        <w:ind w:left="1440"/>
-        <w:rPr>
-          <w:rFonts w:cstheme="minorHAnsi"/>
-        </w:rPr>
-      </w:pPr>
-      <w:proofErr w:type="gramStart"/>
-      <w:r>
-        <w:rPr>
-          <w:rFonts w:cstheme="minorHAnsi"/>
-        </w:rPr>
-        <w:t>i</w:t>
-      </w:r>
-      <w:r>
-        <w:rPr>
-          <w:rFonts w:cstheme="minorHAnsi"/>
-        </w:rPr>
-        <w:t xml:space="preserve">d </w:t>
-      </w:r>
-      <w:r>
-        <w:rPr>
-          <w:rFonts w:cstheme="minorHAnsi"/>
-        </w:rPr>
-        <w:t>:</w:t>
-      </w:r>
-      <w:proofErr w:type="gramEnd"/>
-      <w:r>
-        <w:rPr>
-          <w:rFonts w:cstheme="minorHAnsi"/>
-        </w:rPr>
-        <w:t xml:space="preserve"> SERIAL</w:t>
-      </w:r>
-    </w:p>
-    <w:p>
-      <w:pPr>
-        <w:pStyle w:val="PargrafodaLista"/>
-        <w:spacing w:before="100" w:beforeAutospacing="1" w:after="100" w:afterAutospacing="1" w:line="240" w:lineRule="auto"/>
-        <w:ind w:left="1440"/>
-        <w:rPr>
-          <w:rFonts w:cstheme="minorHAnsi"/>
-        </w:rPr>
-      </w:pPr>
-      <w:proofErr w:type="gramStart"/>
-      <w:r>
-        <w:rPr>
-          <w:rFonts w:cstheme="minorHAnsi"/>
-        </w:rPr>
-        <w:t>ano :</w:t>
-      </w:r>
-      <w:proofErr w:type="gramEnd"/>
-      <w:r>
-        <w:rPr>
-          <w:rFonts w:cstheme="minorHAnsi"/>
-        </w:rPr>
-        <w:t xml:space="preserve"> INTEGER</w:t>
-      </w:r>
-    </w:p>
-    <w:p>
-      <w:pPr>
-        <w:pStyle w:val="PargrafodaLista"/>
-        <w:spacing w:before="100" w:beforeAutospacing="1" w:after="100" w:afterAutospacing="1" w:line="240" w:lineRule="auto"/>
-        <w:ind w:left="1440"/>
-        <w:rPr>
-          <w:rFonts w:cstheme="minorHAnsi"/>
-        </w:rPr>
-      </w:pPr>
-      <w:proofErr w:type="gramStart"/>
-      <w:r>
-        <w:rPr>
-          <w:rFonts w:cstheme="minorHAnsi"/>
-        </w:rPr>
-        <w:t>mês :</w:t>
-      </w:r>
-      <w:proofErr w:type="gramEnd"/>
-      <w:r>
-        <w:rPr>
-          <w:rFonts w:cstheme="minorHAnsi"/>
-        </w:rPr>
-        <w:t xml:space="preserve"> INTEGER</w:t>
-      </w:r>
-    </w:p>
-    <w:p>
-      <w:pPr>
-        <w:pStyle w:val="PargrafodaLista"/>
-        <w:spacing w:before="100" w:beforeAutospacing="1" w:after="100" w:afterAutospacing="1" w:line="240" w:lineRule="auto"/>
-        <w:ind w:left="1440"/>
-        <w:rPr>
-          <w:rFonts w:cstheme="minorHAnsi"/>
-        </w:rPr>
-      </w:pPr>
-      <w:proofErr w:type="gramStart"/>
-      <w:r>
-        <w:rPr>
-          <w:rFonts w:cstheme="minorHAnsi"/>
-        </w:rPr>
-        <w:t>dia :</w:t>
-      </w:r>
-      <w:proofErr w:type="gramEnd"/>
-      <w:r>
-        <w:rPr>
-          <w:rFonts w:cstheme="minorHAnsi"/>
-        </w:rPr>
-        <w:t xml:space="preserve"> INTEGER</w:t>
-      </w:r>
-    </w:p>
-    <w:p>
-      <w:pPr>
-        <w:pStyle w:val="PargrafodaLista"/>
-        <w:spacing w:before="100" w:beforeAutospacing="1" w:after="100" w:afterAutospacing="1" w:line="240" w:lineRule="auto"/>
-        <w:ind w:left="1440"/>
-        <w:rPr>
-          <w:rFonts w:cstheme="minorHAnsi"/>
-        </w:rPr>
-      </w:pPr>
-      <w:proofErr w:type="gramStart"/>
-      <w:r>
-        <w:rPr>
-          <w:rFonts w:cstheme="minorHAnsi"/>
-        </w:rPr>
-        <w:t>data :</w:t>
-      </w:r>
-      <w:proofErr w:type="gramEnd"/>
-      <w:r>
-        <w:rPr>
-          <w:rFonts w:cstheme="minorHAnsi"/>
-        </w:rPr>
-        <w:t xml:space="preserve"> DATE</w:t>
-      </w:r>
-    </w:p>
-    <w:p>
-      <w:pPr>
-        <w:pStyle w:val="PargrafodaLista"/>
-        <w:numPr>
-          <w:ilvl w:val="0"/>
-          <w:numId w:val="15"/>
-        </w:numPr>
-        <w:spacing w:before="100" w:beforeAutospacing="1" w:after="100" w:afterAutospacing="1" w:line="240" w:lineRule="auto"/>
-        <w:rPr>
-          <w:rFonts w:cstheme="minorHAnsi"/>
-        </w:rPr>
-      </w:pPr>
-      <w:r>
-        <w:rPr>
-          <w:rFonts w:cstheme="minorHAnsi"/>
-          <w:b/>
-        </w:rPr>
-        <w:t xml:space="preserve">Tabela Dimensão: </w:t>
-      </w:r>
-      <w:proofErr w:type="spellStart"/>
-      <w:r>
-        <w:rPr>
-          <w:rFonts w:cstheme="minorHAnsi"/>
-          <w:b/>
-        </w:rPr>
-        <w:t>dim_</w:t>
-      </w:r>
-      <w:r>
-        <w:rPr>
-          <w:rFonts w:cstheme="minorHAnsi"/>
-          <w:b/>
-        </w:rPr>
-        <w:t>filme</w:t>
-      </w:r>
-      <w:proofErr w:type="spellEnd"/>
-    </w:p>
-    <w:p>
-      <w:pPr>
-        <w:pStyle w:val="PargrafodaLista"/>
-        <w:spacing w:before="100" w:beforeAutospacing="1" w:after="100" w:afterAutospacing="1" w:line="240" w:lineRule="auto"/>
-        <w:ind w:left="1440"/>
-        <w:rPr>
-          <w:rFonts w:cstheme="minorHAnsi"/>
-        </w:rPr>
-      </w:pPr>
-      <w:proofErr w:type="gramStart"/>
-      <w:r>
-        <w:rPr>
-          <w:rFonts w:cstheme="minorHAnsi"/>
-        </w:rPr>
-        <w:t>i</w:t>
-      </w:r>
-      <w:r>
-        <w:rPr>
-          <w:rFonts w:cstheme="minorHAnsi"/>
-        </w:rPr>
-        <w:t xml:space="preserve">d </w:t>
-      </w:r>
-      <w:r>
-        <w:rPr>
-          <w:rFonts w:cstheme="minorHAnsi"/>
-        </w:rPr>
-        <w:t>:</w:t>
-      </w:r>
-      <w:proofErr w:type="gramEnd"/>
-      <w:r>
-        <w:rPr>
-          <w:rFonts w:cstheme="minorHAnsi"/>
-        </w:rPr>
-        <w:t xml:space="preserve"> SERIAL</w:t>
-      </w:r>
-    </w:p>
-    <w:p>
-      <w:pPr>
-        <w:pStyle w:val="PargrafodaLista"/>
-        <w:spacing w:before="100" w:beforeAutospacing="1" w:after="100" w:afterAutospacing="1" w:line="240" w:lineRule="auto"/>
-        <w:ind w:left="1440"/>
-        <w:rPr>
-          <w:rFonts w:cstheme="minorHAnsi"/>
-        </w:rPr>
-      </w:pPr>
-      <w:proofErr w:type="spellStart"/>
-      <w:proofErr w:type="gramStart"/>
-      <w:r>
-        <w:rPr>
-          <w:rFonts w:cstheme="minorHAnsi"/>
-        </w:rPr>
-        <w:t>titulo</w:t>
-      </w:r>
-      <w:proofErr w:type="spellEnd"/>
-      <w:r>
-        <w:rPr>
-          <w:rFonts w:cstheme="minorHAnsi"/>
-        </w:rPr>
-        <w:t xml:space="preserve"> :</w:t>
-      </w:r>
-      <w:proofErr w:type="gramEnd"/>
-      <w:r>
-        <w:rPr>
-          <w:rFonts w:cstheme="minorHAnsi"/>
-        </w:rPr>
-        <w:t xml:space="preserve"> TEXT</w:t>
-      </w:r>
-    </w:p>
-    <w:p>
-      <w:pPr>
-        <w:pStyle w:val="PargrafodaLista"/>
-        <w:spacing w:before="100" w:beforeAutospacing="1" w:after="100" w:afterAutospacing="1" w:line="240" w:lineRule="auto"/>
-        <w:ind w:left="1440"/>
-        <w:rPr>
-          <w:rFonts w:cstheme="minorHAnsi"/>
-        </w:rPr>
-      </w:pPr>
-      <w:proofErr w:type="gramStart"/>
-      <w:r>
-        <w:rPr>
-          <w:rFonts w:cstheme="minorHAnsi"/>
-        </w:rPr>
-        <w:t xml:space="preserve">categoria </w:t>
-      </w:r>
-      <w:r>
-        <w:rPr>
-          <w:rFonts w:cstheme="minorHAnsi"/>
-        </w:rPr>
-        <w:t>:</w:t>
-      </w:r>
-      <w:proofErr w:type="gramEnd"/>
-      <w:r>
-        <w:rPr>
-          <w:rFonts w:cstheme="minorHAnsi"/>
-        </w:rPr>
-        <w:t xml:space="preserve"> TEXT</w:t>
-      </w:r>
-    </w:p>
-    <w:p>
-      <w:pPr>
-        <w:pStyle w:val="PargrafodaLista"/>
-        <w:spacing w:before="100" w:beforeAutospacing="1" w:after="100" w:afterAutospacing="1" w:line="240" w:lineRule="auto"/>
-        <w:ind w:left="1440"/>
-        <w:rPr>
-          <w:rFonts w:cstheme="minorHAnsi"/>
-        </w:rPr>
-      </w:pPr>
-      <w:proofErr w:type="spellStart"/>
-      <w:proofErr w:type="gramStart"/>
-      <w:r>
-        <w:rPr>
-          <w:rFonts w:cstheme="minorHAnsi"/>
-        </w:rPr>
-        <w:t>duracao</w:t>
-      </w:r>
-      <w:proofErr w:type="spellEnd"/>
-      <w:r>
-        <w:rPr>
-          <w:rFonts w:cstheme="minorHAnsi"/>
-        </w:rPr>
-        <w:t xml:space="preserve"> :</w:t>
-      </w:r>
-      <w:proofErr w:type="gramEnd"/>
-      <w:r>
-        <w:rPr>
-          <w:rFonts w:cstheme="minorHAnsi"/>
-        </w:rPr>
-        <w:t xml:space="preserve"> INTEGER</w:t>
-      </w:r>
-    </w:p>
-    <w:p>
-      <w:pPr>
-        <w:pStyle w:val="PargrafodaLista"/>
-        <w:numPr>
-          <w:ilvl w:val="0"/>
-          <w:numId w:val="15"/>
-        </w:numPr>
-        <w:spacing w:before="100" w:beforeAutospacing="1" w:after="100" w:afterAutospacing="1" w:line="240" w:lineRule="auto"/>
-        <w:rPr>
-          <w:rFonts w:cstheme="minorHAnsi"/>
-        </w:rPr>
-      </w:pPr>
-      <w:r>
-        <w:rPr>
-          <w:rFonts w:cstheme="minorHAnsi"/>
-          <w:b/>
-        </w:rPr>
-        <w:t xml:space="preserve">Tabela Dimensão: </w:t>
-      </w:r>
-      <w:proofErr w:type="spellStart"/>
-      <w:r>
-        <w:rPr>
-          <w:rFonts w:cstheme="minorHAnsi"/>
-          <w:b/>
-        </w:rPr>
-        <w:t>dim_</w:t>
-      </w:r>
-      <w:r>
-        <w:rPr>
-          <w:rFonts w:cstheme="minorHAnsi"/>
-          <w:b/>
-        </w:rPr>
-        <w:t>cliente</w:t>
-      </w:r>
-      <w:proofErr w:type="spellEnd"/>
-    </w:p>
-    <w:p>
-      <w:pPr>
-        <w:pStyle w:val="PargrafodaLista"/>
-        <w:spacing w:before="100" w:beforeAutospacing="1" w:after="100" w:afterAutospacing="1" w:line="240" w:lineRule="auto"/>
-        <w:ind w:left="1440"/>
-        <w:rPr>
-          <w:rFonts w:cstheme="minorHAnsi"/>
-        </w:rPr>
-      </w:pPr>
-      <w:proofErr w:type="gramStart"/>
-      <w:r>
-        <w:rPr>
-          <w:rFonts w:cstheme="minorHAnsi"/>
-        </w:rPr>
-        <w:t>i</w:t>
-      </w:r>
-      <w:r>
-        <w:rPr>
-          <w:rFonts w:cstheme="minorHAnsi"/>
-        </w:rPr>
-        <w:t xml:space="preserve">d </w:t>
-      </w:r>
-      <w:r>
-        <w:rPr>
-          <w:rFonts w:cstheme="minorHAnsi"/>
-        </w:rPr>
-        <w:t>:</w:t>
-      </w:r>
-      <w:proofErr w:type="gramEnd"/>
-      <w:r>
-        <w:rPr>
-          <w:rFonts w:cstheme="minorHAnsi"/>
-        </w:rPr>
-        <w:t xml:space="preserve"> SERIAL</w:t>
-      </w:r>
-    </w:p>
-    <w:p>
-      <w:pPr>
-        <w:pStyle w:val="PargrafodaLista"/>
-        <w:spacing w:before="100" w:beforeAutospacing="1" w:after="100" w:afterAutospacing="1" w:line="240" w:lineRule="auto"/>
-        <w:ind w:left="1440"/>
-        <w:rPr>
-          <w:rFonts w:cstheme="minorHAnsi"/>
-        </w:rPr>
-      </w:pPr>
-      <w:proofErr w:type="gramStart"/>
-      <w:r>
-        <w:rPr>
-          <w:rFonts w:cstheme="minorHAnsi"/>
-        </w:rPr>
-        <w:t>nome</w:t>
-      </w:r>
-      <w:r>
-        <w:rPr>
-          <w:rFonts w:cstheme="minorHAnsi"/>
-        </w:rPr>
-        <w:t xml:space="preserve"> :</w:t>
-      </w:r>
-      <w:proofErr w:type="gramEnd"/>
-      <w:r>
-        <w:rPr>
-          <w:rFonts w:cstheme="minorHAnsi"/>
-        </w:rPr>
-        <w:t xml:space="preserve"> </w:t>
-      </w:r>
-      <w:r>
-        <w:rPr>
-          <w:rFonts w:cstheme="minorHAnsi"/>
-        </w:rPr>
-        <w:t>TEXT</w:t>
-      </w:r>
-    </w:p>
-    <w:p>
-      <w:pPr>
-        <w:pStyle w:val="PargrafodaLista"/>
-        <w:spacing w:before="100" w:beforeAutospacing="1" w:after="100" w:afterAutospacing="1" w:line="240" w:lineRule="auto"/>
-        <w:ind w:left="1440"/>
-        <w:rPr>
-          <w:rFonts w:cstheme="minorHAnsi"/>
-        </w:rPr>
-      </w:pPr>
-      <w:proofErr w:type="gramStart"/>
-      <w:r>
-        <w:rPr>
-          <w:rFonts w:cstheme="minorHAnsi"/>
-        </w:rPr>
-        <w:t>email</w:t>
-      </w:r>
-      <w:proofErr w:type="gramEnd"/>
-      <w:r>
-        <w:rPr>
-          <w:rFonts w:cstheme="minorHAnsi"/>
-        </w:rPr>
-        <w:t>:</w:t>
-      </w:r>
-      <w:r>
-        <w:rPr>
-          <w:rFonts w:cstheme="minorHAnsi"/>
-        </w:rPr>
-        <w:t xml:space="preserve"> TEXT</w:t>
-      </w:r>
-    </w:p>
-    <w:p>
-      <w:pPr>
-        <w:pStyle w:val="PargrafodaLista"/>
-        <w:spacing w:before="100" w:beforeAutospacing="1" w:after="100" w:afterAutospacing="1" w:line="240" w:lineRule="auto"/>
-        <w:ind w:left="1440"/>
-        <w:rPr>
-          <w:rFonts w:cstheme="minorHAnsi"/>
-        </w:rPr>
-      </w:pPr>
-      <w:proofErr w:type="gramStart"/>
-      <w:r>
-        <w:rPr>
-          <w:rFonts w:cstheme="minorHAnsi"/>
-        </w:rPr>
-        <w:t>cidade</w:t>
-      </w:r>
-      <w:r>
-        <w:rPr>
-          <w:rFonts w:cstheme="minorHAnsi"/>
-        </w:rPr>
-        <w:t xml:space="preserve"> :</w:t>
-      </w:r>
-      <w:proofErr w:type="gramEnd"/>
-      <w:r>
-        <w:rPr>
-          <w:rFonts w:cstheme="minorHAnsi"/>
-        </w:rPr>
-        <w:t xml:space="preserve"> </w:t>
-      </w:r>
-      <w:r>
-        <w:rPr>
-          <w:rFonts w:cstheme="minorHAnsi"/>
-        </w:rPr>
-        <w:t>TEXT</w:t>
-      </w:r>
-    </w:p>
-    <w:p>
-      <w:pPr>
-        <w:pStyle w:val="PargrafodaLista"/>
-        <w:spacing w:before="100" w:beforeAutospacing="1" w:after="100" w:afterAutospacing="1" w:line="240" w:lineRule="auto"/>
-        <w:ind w:left="1440"/>
-        <w:rPr>
-          <w:rFonts w:cstheme="minorHAnsi"/>
-        </w:rPr>
-      </w:pPr>
-      <w:proofErr w:type="gramStart"/>
-      <w:r>
-        <w:rPr>
-          <w:rFonts w:cstheme="minorHAnsi"/>
-        </w:rPr>
-        <w:t>estado</w:t>
-      </w:r>
-      <w:r>
-        <w:rPr>
-          <w:rFonts w:cstheme="minorHAnsi"/>
-        </w:rPr>
-        <w:t xml:space="preserve"> :</w:t>
-      </w:r>
-      <w:proofErr w:type="gramEnd"/>
-      <w:r>
-        <w:rPr>
-          <w:rFonts w:cstheme="minorHAnsi"/>
-        </w:rPr>
-        <w:t xml:space="preserve"> </w:t>
-      </w:r>
-      <w:r>
-        <w:rPr>
-          <w:rFonts w:cstheme="minorHAnsi"/>
-        </w:rPr>
-        <w:t>TEXT</w:t>
-      </w:r>
-    </w:p>
-    <w:p>
-      <w:pPr>
-        <w:pStyle w:val="PargrafodaLista"/>
-        <w:numPr>
-          <w:ilvl w:val="0"/>
-          <w:numId w:val="15"/>
-        </w:numPr>
-        <w:spacing w:before="100" w:beforeAutospacing="1" w:after="100" w:afterAutospacing="1" w:line="240" w:lineRule="auto"/>
-        <w:rPr>
-          <w:rFonts w:cstheme="minorHAnsi"/>
-        </w:rPr>
-      </w:pPr>
-      <w:r>
-        <w:rPr>
-          <w:rFonts w:cstheme="minorHAnsi"/>
-          <w:b/>
-        </w:rPr>
-        <w:t xml:space="preserve">Tabela Dimensão: </w:t>
-      </w:r>
-      <w:proofErr w:type="spellStart"/>
-      <w:r>
-        <w:rPr>
-          <w:rFonts w:cstheme="minorHAnsi"/>
-          <w:b/>
-        </w:rPr>
-        <w:t>dim_</w:t>
-      </w:r>
-      <w:r>
-        <w:rPr>
-          <w:rFonts w:cstheme="minorHAnsi"/>
-          <w:b/>
-        </w:rPr>
-        <w:t>loja</w:t>
-      </w:r>
-      <w:proofErr w:type="spellEnd"/>
-    </w:p>
-    <w:p>
-      <w:pPr>
-        <w:pStyle w:val="PargrafodaLista"/>
-        <w:spacing w:before="100" w:beforeAutospacing="1" w:after="100" w:afterAutospacing="1" w:line="240" w:lineRule="auto"/>
-        <w:ind w:left="1440"/>
-        <w:rPr>
-          <w:rFonts w:cstheme="minorHAnsi"/>
-        </w:rPr>
-      </w:pPr>
-      <w:proofErr w:type="gramStart"/>
-      <w:r>
-        <w:rPr>
-          <w:rFonts w:cstheme="minorHAnsi"/>
-        </w:rPr>
-        <w:t>i</w:t>
-      </w:r>
-      <w:r>
-        <w:rPr>
-          <w:rFonts w:cstheme="minorHAnsi"/>
-        </w:rPr>
-        <w:t xml:space="preserve">d </w:t>
-      </w:r>
-      <w:r>
-        <w:rPr>
-          <w:rFonts w:cstheme="minorHAnsi"/>
-        </w:rPr>
-        <w:t>:</w:t>
-      </w:r>
-      <w:proofErr w:type="gramEnd"/>
-      <w:r>
-        <w:rPr>
-          <w:rFonts w:cstheme="minorHAnsi"/>
-        </w:rPr>
-        <w:t xml:space="preserve"> SERIAL</w:t>
-      </w:r>
-    </w:p>
-    <w:p>
-      <w:pPr>
-        <w:pStyle w:val="PargrafodaLista"/>
-        <w:spacing w:before="100" w:beforeAutospacing="1" w:after="100" w:afterAutospacing="1" w:line="240" w:lineRule="auto"/>
-        <w:ind w:left="1440"/>
-        <w:rPr>
-          <w:rFonts w:cstheme="minorHAnsi"/>
-        </w:rPr>
-      </w:pPr>
-      <w:proofErr w:type="gramStart"/>
-      <w:r>
-        <w:rPr>
-          <w:rFonts w:cstheme="minorHAnsi"/>
-        </w:rPr>
-        <w:t>nome :</w:t>
-      </w:r>
-      <w:proofErr w:type="gramEnd"/>
-      <w:r>
-        <w:rPr>
-          <w:rFonts w:cstheme="minorHAnsi"/>
-        </w:rPr>
-        <w:t xml:space="preserve"> TEXT</w:t>
-      </w:r>
-    </w:p>
-    <w:p>
-      <w:pPr>
-        <w:pStyle w:val="PargrafodaLista"/>
-        <w:spacing w:before="100" w:beforeAutospacing="1" w:after="100" w:afterAutospacing="1" w:line="240" w:lineRule="auto"/>
-        <w:ind w:left="1440"/>
-        <w:rPr>
-          <w:rFonts w:cstheme="minorHAnsi"/>
-        </w:rPr>
-      </w:pPr>
-      <w:proofErr w:type="gramStart"/>
-      <w:r>
-        <w:rPr>
-          <w:rFonts w:cstheme="minorHAnsi"/>
-        </w:rPr>
-        <w:t>cidade :</w:t>
-      </w:r>
-      <w:proofErr w:type="gramEnd"/>
-      <w:r>
-        <w:rPr>
-          <w:rFonts w:cstheme="minorHAnsi"/>
-        </w:rPr>
-        <w:t xml:space="preserve"> TEXT</w:t>
-      </w:r>
-    </w:p>
-    <w:p>
-      <w:pPr>
-        <w:pStyle w:val="PargrafodaLista"/>
-        <w:spacing w:before="100" w:beforeAutospacing="1" w:after="100" w:afterAutospacing="1" w:line="240" w:lineRule="auto"/>
-        <w:ind w:left="1440"/>
-        <w:rPr>
-          <w:rFonts w:cstheme="minorHAnsi"/>
-        </w:rPr>
-      </w:pPr>
-      <w:proofErr w:type="gramStart"/>
-      <w:r>
-        <w:rPr>
-          <w:rFonts w:cstheme="minorHAnsi"/>
-        </w:rPr>
-        <w:t>estado :</w:t>
-      </w:r>
-      <w:proofErr w:type="gramEnd"/>
-      <w:r>
-        <w:rPr>
-          <w:rFonts w:cstheme="minorHAnsi"/>
-        </w:rPr>
-        <w:t xml:space="preserve"> TEXT</w:t>
-      </w:r>
-    </w:p>
-    <w:p>
-      <w:pPr>
-        <w:pStyle w:val="PargrafodaLista"/>
-        <w:spacing w:before="100" w:beforeAutospacing="1" w:after="100" w:afterAutospacing="1" w:line="240" w:lineRule="auto"/>
-        <w:rPr>
-          <w:b/>
-          <w:sz w:val="24"/>
-          <w:szCs w:val="24"/>
-        </w:rPr>
-      </w:pPr>
-      <w:r>
-        <w:rPr>
-          <w:b/>
-          <w:sz w:val="24"/>
-          <w:szCs w:val="24"/>
-        </w:rPr>
-        <w:t>Tabelas Temporais</w:t>
-      </w:r>
-      <w:r>
-        <w:rPr>
-          <w:b/>
-          <w:sz w:val="24"/>
-          <w:szCs w:val="24"/>
-        </w:rPr>
-        <w:t>:</w:t>
-      </w:r>
-    </w:p>
-    <w:p>
-      <w:pPr>
-        <w:pStyle w:val="PargrafodaLista"/>
-        <w:numPr>
-          <w:ilvl w:val="0"/>
-          <w:numId w:val="15"/>
-        </w:numPr>
-        <w:spacing w:before="100" w:beforeAutospacing="1" w:after="100" w:afterAutospacing="1" w:line="240" w:lineRule="auto"/>
-        <w:rPr>
-          <w:b/>
-        </w:rPr>
-      </w:pPr>
-      <w:proofErr w:type="spellStart"/>
-      <w:proofErr w:type="gramStart"/>
-      <w:r>
-        <w:rPr>
-          <w:b/>
-        </w:rPr>
-        <w:t>estoque</w:t>
-      </w:r>
-      <w:proofErr w:type="gramEnd"/>
-      <w:r>
-        <w:rPr>
-          <w:b/>
-        </w:rPr>
-        <w:t>_temporal</w:t>
-      </w:r>
-      <w:proofErr w:type="spellEnd"/>
-    </w:p>
-    <w:p>
-      <w:pPr>
-        <w:pStyle w:val="PargrafodaLista"/>
-        <w:spacing w:before="100" w:beforeAutospacing="1" w:after="100" w:afterAutospacing="1" w:line="240" w:lineRule="auto"/>
-        <w:ind w:left="1440"/>
-      </w:pPr>
-      <w:proofErr w:type="gramStart"/>
-      <w:r>
-        <w:t>id :</w:t>
-      </w:r>
-      <w:proofErr w:type="gramEnd"/>
-      <w:r>
-        <w:t xml:space="preserve"> SERIAL</w:t>
-      </w:r>
-    </w:p>
-    <w:p>
-      <w:pPr>
-        <w:pStyle w:val="PargrafodaLista"/>
-        <w:spacing w:before="100" w:beforeAutospacing="1" w:after="100" w:afterAutospacing="1" w:line="240" w:lineRule="auto"/>
-        <w:ind w:left="1440"/>
-      </w:pPr>
-      <w:proofErr w:type="spellStart"/>
-      <w:proofErr w:type="gramStart"/>
-      <w:r>
-        <w:t>id</w:t>
-      </w:r>
-      <w:proofErr w:type="gramEnd"/>
-      <w:r>
-        <w:t>_filme</w:t>
-      </w:r>
-      <w:proofErr w:type="spellEnd"/>
-      <w:r>
-        <w:t xml:space="preserve"> : FK</w:t>
-      </w:r>
-    </w:p>
-    <w:p>
-      <w:pPr>
-        <w:pStyle w:val="PargrafodaLista"/>
-        <w:spacing w:before="100" w:beforeAutospacing="1" w:after="100" w:afterAutospacing="1" w:line="240" w:lineRule="auto"/>
-        <w:ind w:left="1440"/>
-      </w:pPr>
-      <w:proofErr w:type="gramStart"/>
-      <w:r>
-        <w:t>quantidade :</w:t>
-      </w:r>
-      <w:proofErr w:type="gramEnd"/>
-      <w:r>
-        <w:t xml:space="preserve"> INTEGER</w:t>
-      </w:r>
-    </w:p>
-    <w:p>
-      <w:pPr>
-        <w:pStyle w:val="PargrafodaLista"/>
-        <w:spacing w:before="100" w:beforeAutospacing="1" w:after="100" w:afterAutospacing="1" w:line="240" w:lineRule="auto"/>
-        <w:ind w:left="1440"/>
-      </w:pPr>
-      <w:proofErr w:type="spellStart"/>
-      <w:proofErr w:type="gramStart"/>
-      <w:r>
-        <w:t>inicio</w:t>
-      </w:r>
-      <w:proofErr w:type="gramEnd"/>
-      <w:r>
-        <w:t>_vigencia</w:t>
-      </w:r>
-      <w:proofErr w:type="spellEnd"/>
-      <w:r>
-        <w:t xml:space="preserve"> : DATE</w:t>
-      </w:r>
-    </w:p>
-    <w:p>
-      <w:pPr>
-        <w:pStyle w:val="PargrafodaLista"/>
-        <w:spacing w:before="100" w:beforeAutospacing="1" w:after="100" w:afterAutospacing="1" w:line="240" w:lineRule="auto"/>
-        <w:ind w:left="1440"/>
-      </w:pPr>
-      <w:proofErr w:type="spellStart"/>
-      <w:proofErr w:type="gramStart"/>
-      <w:r>
-        <w:t>film</w:t>
-      </w:r>
-      <w:proofErr w:type="gramEnd"/>
-      <w:r>
-        <w:t>_vigencia</w:t>
-      </w:r>
-      <w:proofErr w:type="spellEnd"/>
-      <w:r>
-        <w:t xml:space="preserve"> : DATE</w:t>
-      </w:r>
-    </w:p>
-    <w:p>
-      <w:pPr>
-        <w:pStyle w:val="PargrafodaLista"/>
-        <w:numPr>
-          <w:ilvl w:val="0"/>
-          <w:numId w:val="15"/>
-        </w:numPr>
-        <w:spacing w:before="100" w:beforeAutospacing="1" w:after="100" w:afterAutospacing="1" w:line="240" w:lineRule="auto"/>
-        <w:rPr>
-          <w:b/>
-        </w:rPr>
-      </w:pPr>
-      <w:proofErr w:type="spellStart"/>
-      <w:proofErr w:type="gramStart"/>
-      <w:r>
-        <w:rPr>
-          <w:b/>
-        </w:rPr>
-        <w:t>preco</w:t>
-      </w:r>
-      <w:proofErr w:type="gramEnd"/>
-      <w:r>
-        <w:rPr>
-          <w:b/>
-        </w:rPr>
-        <w:t>_</w:t>
-      </w:r>
-      <w:r>
-        <w:rPr>
-          <w:b/>
-        </w:rPr>
-        <w:t>temporal</w:t>
-      </w:r>
-      <w:proofErr w:type="spellEnd"/>
-    </w:p>
-    <w:p>
-      <w:pPr>
-        <w:pStyle w:val="PargrafodaLista"/>
-        <w:spacing w:before="100" w:beforeAutospacing="1" w:after="100" w:afterAutospacing="1" w:line="240" w:lineRule="auto"/>
-        <w:ind w:left="1440"/>
-      </w:pPr>
-      <w:proofErr w:type="gramStart"/>
-      <w:r>
-        <w:t>id :</w:t>
-      </w:r>
-      <w:proofErr w:type="gramEnd"/>
-      <w:r>
-        <w:t xml:space="preserve"> SERIAL</w:t>
-      </w:r>
-    </w:p>
-    <w:p>
-      <w:pPr>
-        <w:pStyle w:val="PargrafodaLista"/>
-        <w:spacing w:before="100" w:beforeAutospacing="1" w:after="100" w:afterAutospacing="1" w:line="240" w:lineRule="auto"/>
-        <w:ind w:left="1440"/>
-      </w:pPr>
-      <w:proofErr w:type="spellStart"/>
-      <w:proofErr w:type="gramStart"/>
-      <w:r>
-        <w:t>id</w:t>
-      </w:r>
-      <w:proofErr w:type="gramEnd"/>
-      <w:r>
-        <w:t>_filme</w:t>
-      </w:r>
-      <w:proofErr w:type="spellEnd"/>
-      <w:r>
-        <w:t xml:space="preserve"> : FK</w:t>
-      </w:r>
-    </w:p>
-    <w:p>
-      <w:pPr>
-        <w:pStyle w:val="PargrafodaLista"/>
-        <w:spacing w:before="100" w:beforeAutospacing="1" w:after="100" w:afterAutospacing="1" w:line="240" w:lineRule="auto"/>
-        <w:ind w:left="1440"/>
-      </w:pPr>
-      <w:proofErr w:type="spellStart"/>
-      <w:proofErr w:type="gramStart"/>
-      <w:r>
-        <w:t>preco</w:t>
-      </w:r>
-      <w:proofErr w:type="spellEnd"/>
-      <w:r>
-        <w:t xml:space="preserve"> :</w:t>
-      </w:r>
-      <w:proofErr w:type="gramEnd"/>
-      <w:r>
-        <w:t xml:space="preserve"> NUMERIC</w:t>
-      </w:r>
-    </w:p>
-    <w:p>
-      <w:pPr>
-        <w:pStyle w:val="PargrafodaLista"/>
-        <w:spacing w:before="100" w:beforeAutospacing="1" w:after="100" w:afterAutospacing="1" w:line="240" w:lineRule="auto"/>
-        <w:ind w:left="1440"/>
-      </w:pPr>
-      <w:proofErr w:type="spellStart"/>
-      <w:proofErr w:type="gramStart"/>
-      <w:r>
-        <w:t>inicio</w:t>
-      </w:r>
-      <w:proofErr w:type="gramEnd"/>
-      <w:r>
-        <w:t>_vigencia</w:t>
-      </w:r>
-      <w:proofErr w:type="spellEnd"/>
-      <w:r>
-        <w:t xml:space="preserve"> : DATE</w:t>
-      </w:r>
-    </w:p>
-    <w:p>
-      <w:pPr>
-        <w:pStyle w:val="PargrafodaLista"/>
-        <w:spacing w:before="100" w:beforeAutospacing="1" w:after="100" w:afterAutospacing="1" w:line="240" w:lineRule="auto"/>
-        <w:ind w:left="1440"/>
-      </w:pPr>
-      <w:proofErr w:type="spellStart"/>
-      <w:proofErr w:type="gramStart"/>
-      <w:r>
-        <w:t>fim</w:t>
-      </w:r>
-      <w:proofErr w:type="gramEnd"/>
-      <w:r>
-        <w:t>_vigencia</w:t>
-      </w:r>
-      <w:proofErr w:type="spellEnd"/>
-      <w:r>
-        <w:t xml:space="preserve"> : DATE</w:t>
-      </w:r>
-    </w:p>
-    <w:p>
-      <w:pPr>
-        <w:pStyle w:val="PargrafodaLista"/>
-        <w:numPr>
-          <w:ilvl w:val="0"/>
-          <w:numId w:val="14"/>
-        </w:numPr>
-        <w:spacing w:before="100" w:beforeAutospacing="1" w:after="100" w:afterAutospacing="1" w:line="240" w:lineRule="auto"/>
-        <w:rPr>
-          <w:b/>
-        </w:rPr>
-      </w:pPr>
-      <w:proofErr w:type="spellStart"/>
-      <w:r>
-        <w:rPr>
-          <w:b/>
-        </w:rPr>
-        <w:t>MongoBD</w:t>
-      </w:r>
-      <w:proofErr w:type="spellEnd"/>
-      <w:r>
-        <w:rPr>
-          <w:b/>
-        </w:rPr>
-        <w:t xml:space="preserve"> (</w:t>
-      </w:r>
-      <w:proofErr w:type="spellStart"/>
-      <w:r>
-        <w:rPr>
-          <w:b/>
-        </w:rPr>
-        <w:t>NoSQL</w:t>
-      </w:r>
-      <w:proofErr w:type="spellEnd"/>
-      <w:r>
-        <w:rPr>
-          <w:b/>
-        </w:rPr>
-        <w:t xml:space="preserve"> – Dados Não Estruturados)</w:t>
-      </w:r>
-    </w:p>
-    <w:p>
-      <w:pPr>
-        <w:pStyle w:val="PargrafodaLista"/>
-        <w:spacing w:before="100" w:beforeAutospacing="1" w:after="100" w:afterAutospacing="1" w:line="240" w:lineRule="auto"/>
-      </w:pPr>
-      <w:r>
-        <w:rPr>
-          <w:rStyle w:val="Forte"/>
-          <w:b w:val="0"/>
-        </w:rPr>
-        <w:t>Propósit</w:t>
-      </w:r>
-      <w:r>
-        <w:rPr>
-          <w:rStyle w:val="Forte"/>
-          <w:b w:val="0"/>
-        </w:rPr>
-        <w:t>o</w:t>
-      </w:r>
-      <w:r>
-        <w:rPr>
-          <w:rStyle w:val="Forte"/>
-          <w:b w:val="0"/>
-        </w:rPr>
-        <w:t>:</w:t>
-      </w:r>
-      <w:r>
-        <w:t xml:space="preserve"> </w:t>
-      </w:r>
-      <w:r>
-        <w:t>Armazenar comentários/</w:t>
-      </w:r>
-      <w:r>
-        <w:t>avaliações e imagens de filmes.</w:t>
+        <w:t>Armazenar comentários/avaliações e imagens de filmes.</w:t>
       </w:r>
     </w:p>
     <w:p>

</xml_diff>

<commit_message>
mongodb data endpoints setted and api running
</commit_message>
<xml_diff>
--- a/artifacts/planejamento-humberto.docx
+++ b/artifacts/planejamento-humberto.docx
@@ -776,7 +776,11 @@
         <w:t>)</w:t>
       </w:r>
       <w:r>
-        <w:t xml:space="preserve"> de vendas, Relatórios analíticos baseados em diferentes dimensões e Interface para exploração de dados via consultas OLAP (</w:t>
+        <w:t xml:space="preserve"> de vendas, Relatórios analíticos </w:t>
+      </w:r>
+      <w:r>
+        <w:lastRenderedPageBreak/>
+        <w:t>baseados em diferentes dimensões e Interface para exploração de dados via consultas OLAP (</w:t>
       </w:r>
       <w:proofErr w:type="spellStart"/>
       <w:r>
@@ -1684,6 +1688,7 @@
         <w:rPr>
           <w:rFonts w:cstheme="minorHAnsi"/>
         </w:rPr>
+        <w:lastRenderedPageBreak/>
         <w:t xml:space="preserve">Implementação de lógica de negócio para análise de </w:t>
       </w:r>
       <w:proofErr w:type="spellStart"/>
@@ -2778,8 +2783,6 @@
         </w:rPr>
         <w:t>int</w:t>
       </w:r>
-      <w:bookmarkStart w:id="0" w:name="_GoBack"/>
-      <w:bookmarkEnd w:id="0"/>
       <w:proofErr w:type="spellEnd"/>
     </w:p>
     <w:p>
@@ -3215,6 +3218,7 @@
           <w:rFonts w:cstheme="minorHAnsi"/>
           <w:b/>
         </w:rPr>
+        <w:lastRenderedPageBreak/>
         <w:t xml:space="preserve">Tabela Dimensão: </w:t>
       </w:r>
       <w:proofErr w:type="spellStart"/>
@@ -4674,52 +4678,13 @@
           <w:rFonts w:cstheme="minorHAnsi"/>
         </w:rPr>
       </w:pPr>
-      <w:r>
-        <w:rPr>
-          <w:rFonts w:cstheme="minorHAnsi"/>
-        </w:rPr>
-        <w:t xml:space="preserve">  </w:t>
-      </w:r>
-      <w:r>
-        <w:rPr>
-          <w:rFonts w:cstheme="minorHAnsi"/>
-        </w:rPr>
-        <w:t xml:space="preserve">  </w:t>
-      </w:r>
-      <w:r>
-        <w:rPr>
-          <w:rFonts w:cstheme="minorHAnsi"/>
-        </w:rPr>
-        <w:t>"</w:t>
-      </w:r>
-      <w:proofErr w:type="spellStart"/>
-      <w:r>
-        <w:rPr>
-          <w:rFonts w:cstheme="minorHAnsi"/>
-        </w:rPr>
-        <w:t>comentario</w:t>
-      </w:r>
-      <w:proofErr w:type="spellEnd"/>
-      <w:r>
-        <w:rPr>
-          <w:rFonts w:cstheme="minorHAnsi"/>
-        </w:rPr>
-        <w:t>": "Filme muito bom!",</w:t>
-      </w:r>
-    </w:p>
-    <w:p>
-      <w:pPr>
-        <w:pStyle w:val="PargrafodaLista"/>
-        <w:spacing w:before="100" w:beforeAutospacing="1" w:after="100" w:afterAutospacing="1" w:line="240" w:lineRule="auto"/>
-        <w:ind w:left="1440"/>
-        <w:rPr>
-          <w:rFonts w:cstheme="minorHAnsi"/>
-        </w:rPr>
-      </w:pPr>
-      <w:r>
-        <w:rPr>
-          <w:rFonts w:cstheme="minorHAnsi"/>
-        </w:rPr>
+      <w:bookmarkStart w:id="0" w:name="_GoBack"/>
+      <w:bookmarkEnd w:id="0"/>
+      <w:r>
+        <w:rPr>
+          <w:rFonts w:cstheme="minorHAnsi"/>
+        </w:rPr>
+        <w:lastRenderedPageBreak/>
         <w:t xml:space="preserve">  </w:t>
       </w:r>
       <w:r>

</xml_diff>